<commit_message>
tmp push 4 branch merge
</commit_message>
<xml_diff>
--- a/implementatieplannen/working/Implementatieplan week 3.docx
+++ b/implementatieplannen/working/Implementatieplan week 3.docx
@@ -1,65 +1,78 @@
 
 <file path=word/document.xml><?xml version="1.0" encoding="utf-8"?>
-<w:document xmlns:ve="http://schemas.openxmlformats.org/markup-compatibility/2006" xmlns:o="urn:schemas-microsoft-com:office:office" xmlns:r="http://schemas.openxmlformats.org/officeDocument/2006/relationships" xmlns:m="http://schemas.openxmlformats.org/officeDocument/2006/math" xmlns:v="urn:schemas-microsoft-com:vml" xmlns:wp="http://schemas.openxmlformats.org/drawingml/2006/wordprocessingDrawing" xmlns:w10="urn:schemas-microsoft-com:office:word" xmlns:w="http://schemas.openxmlformats.org/wordprocessingml/2006/main" xmlns:wne="http://schemas.microsoft.com/office/word/2006/wordml">
+<w:document xmlns:wpc="http://schemas.microsoft.com/office/word/2010/wordprocessingCanvas" xmlns:mc="http://schemas.openxmlformats.org/markup-compatibility/2006" xmlns:o="urn:schemas-microsoft-com:office:office" xmlns:r="http://schemas.openxmlformats.org/officeDocument/2006/relationships" xmlns:m="http://schemas.openxmlformats.org/officeDocument/2006/math" xmlns:v="urn:schemas-microsoft-com:vml" xmlns:wp14="http://schemas.microsoft.com/office/word/2010/wordprocessingDrawing" xmlns:wp="http://schemas.openxmlformats.org/drawingml/2006/wordprocessingDrawing" xmlns:w10="urn:schemas-microsoft-com:office:word" xmlns:w="http://schemas.openxmlformats.org/wordprocessingml/2006/main" xmlns:w14="http://schemas.microsoft.com/office/word/2010/wordml" xmlns:w15="http://schemas.microsoft.com/office/word/2012/wordml" xmlns:wpg="http://schemas.microsoft.com/office/word/2010/wordprocessingGroup" xmlns:wpi="http://schemas.microsoft.com/office/word/2010/wordprocessingInk" xmlns:wne="http://schemas.microsoft.com/office/word/2006/wordml" xmlns:wps="http://schemas.microsoft.com/office/word/2010/wordprocessingShape" mc:Ignorable="w14 w15 wp14">
   <w:body>
     <w:p>
       <w:pPr>
-        <w:pStyle w:val="Kop1"/>
-        <w:rPr>
-          <w:lang w:val="nl-NL"/>
-        </w:rPr>
-      </w:pPr>
+        <w:pStyle w:val="Heading1"/>
+        <w:rPr>
+          <w:lang w:val="nl-NL"/>
+        </w:rPr>
+      </w:pPr>
+      <w:r>
+        <w:rPr>
+          <w:lang w:val="nl-NL"/>
+        </w:rPr>
+        <w:t xml:space="preserve">Implementatieplan </w:t>
+      </w:r>
+      <w:r>
+        <w:rPr>
+          <w:lang w:val="nl-NL"/>
+        </w:rPr>
+        <w:t>EDGE DETECTION</w:t>
+      </w:r>
+    </w:p>
+    <w:p>
+      <w:pPr>
+        <w:pStyle w:val="Heading2"/>
+        <w:rPr>
+          <w:lang w:val="nl-NL"/>
+        </w:rPr>
+      </w:pPr>
+      <w:r>
+        <w:rPr>
+          <w:lang w:val="nl-NL"/>
+        </w:rPr>
+        <w:t>N</w:t>
+      </w:r>
+      <w:r>
+        <w:rPr>
+          <w:lang w:val="nl-NL"/>
+        </w:rPr>
+        <w:t>amen en datum</w:t>
+      </w:r>
+    </w:p>
+    <w:p>
+      <w:pPr>
+        <w:rPr>
+          <w:lang w:val="nl-NL"/>
+        </w:rPr>
+      </w:pPr>
+      <w:r>
+        <w:rPr>
+          <w:lang w:val="nl-NL"/>
+        </w:rPr>
+        <w:t>Robert Bezem en Jos Bijlenga</w:t>
+      </w:r>
+    </w:p>
+    <w:p>
+      <w:pPr>
+        <w:rPr>
+          <w:lang w:val="nl-NL"/>
+        </w:rPr>
+      </w:pPr>
+      <w:r>
+        <w:rPr>
+          <w:lang w:val="nl-NL"/>
+        </w:rPr>
+        <w:t>01-06-2015</w:t>
+      </w:r>
       <w:bookmarkStart w:id="0" w:name="_GoBack"/>
       <w:bookmarkEnd w:id="0"/>
-      <w:r>
-        <w:rPr>
-          <w:lang w:val="nl-NL"/>
-        </w:rPr>
-        <w:t xml:space="preserve">Implementatieplan </w:t>
-      </w:r>
-      <w:r>
-        <w:rPr>
-          <w:lang w:val="nl-NL"/>
-        </w:rPr>
-        <w:t>EDGE DETECTION</w:t>
-      </w:r>
-    </w:p>
-    <w:p>
-      <w:pPr>
-        <w:pStyle w:val="Kop2"/>
-        <w:rPr>
-          <w:lang w:val="nl-NL"/>
-        </w:rPr>
-      </w:pPr>
-      <w:r>
-        <w:rPr>
-          <w:lang w:val="nl-NL"/>
-        </w:rPr>
-        <w:t>N</w:t>
-      </w:r>
-      <w:r>
-        <w:rPr>
-          <w:lang w:val="nl-NL"/>
-        </w:rPr>
-        <w:t>amen en datum</w:t>
-      </w:r>
-    </w:p>
-    <w:p>
-      <w:pPr>
-        <w:rPr>
-          <w:lang w:val="nl-NL"/>
-        </w:rPr>
-      </w:pPr>
-      <w:r>
-        <w:rPr>
-          <w:lang w:val="nl-NL"/>
-        </w:rPr>
-        <w:t>Robert Bezem en Jos Bijlenga</w:t>
-      </w:r>
-    </w:p>
-    <w:p>
-      <w:pPr>
-        <w:pStyle w:val="Kop2"/>
+    </w:p>
+    <w:p>
+      <w:pPr>
+        <w:pStyle w:val="Heading2"/>
         <w:rPr>
           <w:lang w:val="nl-NL"/>
         </w:rPr>
@@ -81,68 +94,12 @@
         <w:rPr>
           <w:lang w:val="nl-NL"/>
         </w:rPr>
-        <w:t xml:space="preserve">Het doel van dit implementatieplan is om een geschikt en efficiënt </w:t>
-      </w:r>
-      <w:proofErr w:type="spellStart"/>
-      <w:r>
-        <w:rPr>
-          <w:lang w:val="nl-NL"/>
-        </w:rPr>
-        <w:t>edge</w:t>
-      </w:r>
-      <w:proofErr w:type="spellEnd"/>
-      <w:r>
-        <w:rPr>
-          <w:lang w:val="nl-NL"/>
-        </w:rPr>
-        <w:t xml:space="preserve"> </w:t>
-      </w:r>
-      <w:proofErr w:type="spellStart"/>
-      <w:r>
-        <w:rPr>
-          <w:lang w:val="nl-NL"/>
-        </w:rPr>
-        <w:t>detection</w:t>
-      </w:r>
-      <w:proofErr w:type="spellEnd"/>
-      <w:r>
-        <w:rPr>
-          <w:lang w:val="nl-NL"/>
-        </w:rPr>
-        <w:t xml:space="preserve"> algoritme te vinden om een vervolgens een kwalitatief hoog </w:t>
-      </w:r>
-      <w:proofErr w:type="spellStart"/>
-      <w:r>
-        <w:rPr>
-          <w:lang w:val="nl-NL"/>
-        </w:rPr>
-        <w:t>edge</w:t>
-      </w:r>
-      <w:proofErr w:type="spellEnd"/>
-      <w:r>
-        <w:rPr>
-          <w:lang w:val="nl-NL"/>
-        </w:rPr>
-        <w:t xml:space="preserve"> </w:t>
-      </w:r>
-      <w:proofErr w:type="spellStart"/>
-      <w:r>
-        <w:rPr>
-          <w:lang w:val="nl-NL"/>
-        </w:rPr>
-        <w:t>detected</w:t>
-      </w:r>
-      <w:proofErr w:type="spellEnd"/>
-      <w:r>
-        <w:rPr>
-          <w:lang w:val="nl-NL"/>
-        </w:rPr>
-        <w:t xml:space="preserve"> image op te leveren.</w:t>
-      </w:r>
-    </w:p>
-    <w:p>
-      <w:pPr>
-        <w:pStyle w:val="Kop2"/>
+        <w:t>Het doel van dit implementatieplan is om een geschikt en efficiënt edge detection algoritme te vinden om een vervolgens een kwalitatief hoog edge detected image op te leveren.</w:t>
+      </w:r>
+    </w:p>
+    <w:p>
+      <w:pPr>
+        <w:pStyle w:val="Heading2"/>
         <w:rPr>
           <w:lang w:val="nl-NL"/>
         </w:rPr>
@@ -164,40 +121,12 @@
         <w:rPr>
           <w:lang w:val="nl-NL"/>
         </w:rPr>
-        <w:t xml:space="preserve">De verschillende methoden voor </w:t>
-      </w:r>
-      <w:proofErr w:type="spellStart"/>
-      <w:r>
-        <w:rPr>
-          <w:lang w:val="nl-NL"/>
-        </w:rPr>
-        <w:t>edge</w:t>
-      </w:r>
-      <w:proofErr w:type="spellEnd"/>
-      <w:r>
-        <w:rPr>
-          <w:lang w:val="nl-NL"/>
-        </w:rPr>
-        <w:t xml:space="preserve"> </w:t>
-      </w:r>
-      <w:proofErr w:type="spellStart"/>
-      <w:r>
-        <w:rPr>
-          <w:lang w:val="nl-NL"/>
-        </w:rPr>
-        <w:t>detection</w:t>
-      </w:r>
-      <w:proofErr w:type="spellEnd"/>
-      <w:r>
-        <w:rPr>
-          <w:lang w:val="nl-NL"/>
-        </w:rPr>
-        <w:t xml:space="preserve"> zijn onder andere:</w:t>
-      </w:r>
-    </w:p>
-    <w:p>
-      <w:pPr>
-        <w:pStyle w:val="Lijstalinea"/>
+        <w:t>De verschillende methoden voor edge detection zijn onder andere:</w:t>
+      </w:r>
+    </w:p>
+    <w:p>
+      <w:pPr>
+        <w:pStyle w:val="ListParagraph"/>
         <w:numPr>
           <w:ilvl w:val="0"/>
           <w:numId w:val="4"/>
@@ -209,7 +138,7 @@
     </w:p>
     <w:p>
       <w:pPr>
-        <w:pStyle w:val="Lijstalinea"/>
+        <w:pStyle w:val="ListParagraph"/>
         <w:numPr>
           <w:ilvl w:val="0"/>
           <w:numId w:val="4"/>
@@ -221,7 +150,7 @@
     </w:p>
     <w:p>
       <w:pPr>
-        <w:pStyle w:val="Lijstalinea"/>
+        <w:pStyle w:val="ListParagraph"/>
         <w:numPr>
           <w:ilvl w:val="0"/>
           <w:numId w:val="4"/>
@@ -230,76 +159,24 @@
           <w:lang w:val="nl-NL"/>
         </w:rPr>
       </w:pPr>
-      <w:proofErr w:type="spellStart"/>
-      <w:r>
-        <w:rPr>
-          <w:lang w:val="nl-NL"/>
-        </w:rPr>
-        <w:t>Laplacian</w:t>
-      </w:r>
-      <w:proofErr w:type="spellEnd"/>
-      <w:r>
-        <w:rPr>
-          <w:lang w:val="nl-NL"/>
-        </w:rPr>
-        <w:t xml:space="preserve"> </w:t>
-      </w:r>
-      <w:proofErr w:type="spellStart"/>
-      <w:r>
-        <w:rPr>
-          <w:lang w:val="nl-NL"/>
-        </w:rPr>
-        <w:t>edge</w:t>
-      </w:r>
-      <w:proofErr w:type="spellEnd"/>
-      <w:r>
-        <w:rPr>
-          <w:lang w:val="nl-NL"/>
-        </w:rPr>
-        <w:t xml:space="preserve"> </w:t>
-      </w:r>
-      <w:proofErr w:type="spellStart"/>
-      <w:r>
-        <w:rPr>
-          <w:lang w:val="nl-NL"/>
-        </w:rPr>
-        <w:t>detection</w:t>
-      </w:r>
-      <w:proofErr w:type="spellEnd"/>
-    </w:p>
-    <w:p>
-      <w:pPr>
-        <w:rPr>
-          <w:lang w:val="nl-NL"/>
-        </w:rPr>
-      </w:pPr>
-      <w:proofErr w:type="spellStart"/>
-      <w:r>
-        <w:rPr>
-          <w:lang w:val="nl-NL"/>
-        </w:rPr>
-        <w:t>Canny</w:t>
-      </w:r>
-      <w:proofErr w:type="spellEnd"/>
-      <w:r>
-        <w:rPr>
-          <w:lang w:val="nl-NL"/>
-        </w:rPr>
-        <w:t xml:space="preserve"> </w:t>
-      </w:r>
-      <w:proofErr w:type="spellStart"/>
-      <w:r>
-        <w:rPr>
-          <w:lang w:val="nl-NL"/>
-        </w:rPr>
-        <w:t>edge</w:t>
-      </w:r>
-      <w:proofErr w:type="spellEnd"/>
-      <w:r>
-        <w:rPr>
-          <w:lang w:val="nl-NL"/>
-        </w:rPr>
-        <w:t xml:space="preserve"> </w:t>
+      <w:r>
+        <w:rPr>
+          <w:lang w:val="nl-NL"/>
+        </w:rPr>
+        <w:t>Laplacian edge detection</w:t>
+      </w:r>
+    </w:p>
+    <w:p>
+      <w:pPr>
+        <w:rPr>
+          <w:lang w:val="nl-NL"/>
+        </w:rPr>
+      </w:pPr>
+      <w:r>
+        <w:rPr>
+          <w:lang w:val="nl-NL"/>
+        </w:rPr>
+        <w:t xml:space="preserve">Canny edge </w:t>
       </w:r>
       <w:r>
         <w:rPr>
@@ -314,96 +191,24 @@
           <w:lang w:val="nl-NL"/>
         </w:rPr>
       </w:pPr>
-      <w:proofErr w:type="spellStart"/>
-      <w:r>
-        <w:rPr>
-          <w:lang w:val="nl-NL"/>
-        </w:rPr>
-        <w:t>Classical</w:t>
-      </w:r>
-      <w:proofErr w:type="spellEnd"/>
-      <w:r>
-        <w:rPr>
-          <w:lang w:val="nl-NL"/>
-        </w:rPr>
-        <w:t xml:space="preserve"> </w:t>
-      </w:r>
-      <w:proofErr w:type="spellStart"/>
-      <w:r>
-        <w:rPr>
-          <w:lang w:val="nl-NL"/>
-        </w:rPr>
-        <w:t>edge</w:t>
-      </w:r>
-      <w:proofErr w:type="spellEnd"/>
-      <w:r>
-        <w:rPr>
-          <w:lang w:val="nl-NL"/>
-        </w:rPr>
-        <w:t xml:space="preserve"> </w:t>
-      </w:r>
-      <w:proofErr w:type="spellStart"/>
-      <w:r>
-        <w:rPr>
-          <w:lang w:val="nl-NL"/>
-        </w:rPr>
-        <w:t>detection</w:t>
-      </w:r>
-      <w:proofErr w:type="spellEnd"/>
-      <w:r>
-        <w:rPr>
-          <w:lang w:val="nl-NL"/>
-        </w:rPr>
-        <w:t xml:space="preserve"> is makkelijk uitvoerbaar maar zeer gevoelig voor ruis.</w:t>
-      </w:r>
-    </w:p>
-    <w:p>
-      <w:pPr>
-        <w:rPr>
-          <w:lang w:val="nl-NL"/>
-        </w:rPr>
-      </w:pPr>
-      <w:proofErr w:type="spellStart"/>
-      <w:r>
-        <w:rPr>
-          <w:lang w:val="nl-NL"/>
-        </w:rPr>
-        <w:t>Laplacian</w:t>
-      </w:r>
-      <w:proofErr w:type="spellEnd"/>
-      <w:r>
-        <w:rPr>
-          <w:lang w:val="nl-NL"/>
-        </w:rPr>
-        <w:t xml:space="preserve"> </w:t>
-      </w:r>
-      <w:proofErr w:type="spellStart"/>
-      <w:r>
-        <w:rPr>
-          <w:lang w:val="nl-NL"/>
-        </w:rPr>
-        <w:t>edge</w:t>
-      </w:r>
-      <w:proofErr w:type="spellEnd"/>
-      <w:r>
-        <w:rPr>
-          <w:lang w:val="nl-NL"/>
-        </w:rPr>
-        <w:t xml:space="preserve"> </w:t>
-      </w:r>
-      <w:proofErr w:type="spellStart"/>
-      <w:r>
-        <w:rPr>
-          <w:lang w:val="nl-NL"/>
-        </w:rPr>
-        <w:t>detection</w:t>
-      </w:r>
-      <w:proofErr w:type="spellEnd"/>
-      <w:r>
-        <w:rPr>
-          <w:lang w:val="nl-NL"/>
-        </w:rPr>
-        <w:t xml:space="preserve"> </w:t>
+      <w:r>
+        <w:rPr>
+          <w:lang w:val="nl-NL"/>
+        </w:rPr>
+        <w:t>Classical edge detection is makkelijk uitvoerbaar maar zeer gevoelig voor ruis.</w:t>
+      </w:r>
+    </w:p>
+    <w:p>
+      <w:pPr>
+        <w:rPr>
+          <w:lang w:val="nl-NL"/>
+        </w:rPr>
+      </w:pPr>
+      <w:r>
+        <w:rPr>
+          <w:lang w:val="nl-NL"/>
+        </w:rPr>
+        <w:t xml:space="preserve">Laplacian edge detection </w:t>
       </w:r>
       <w:r>
         <w:rPr>
@@ -414,7 +219,7 @@
     </w:p>
     <w:p>
       <w:pPr>
-        <w:pStyle w:val="Kop2"/>
+        <w:pStyle w:val="Heading2"/>
         <w:rPr>
           <w:lang w:val="nl-NL"/>
         </w:rPr>
@@ -436,54 +241,12 @@
         <w:rPr>
           <w:lang w:val="nl-NL"/>
         </w:rPr>
-        <w:t xml:space="preserve">Er is gekozen voor de </w:t>
-      </w:r>
-      <w:proofErr w:type="spellStart"/>
-      <w:r>
-        <w:rPr>
-          <w:lang w:val="nl-NL"/>
-        </w:rPr>
-        <w:t>laplacian</w:t>
-      </w:r>
-      <w:proofErr w:type="spellEnd"/>
-      <w:r>
-        <w:rPr>
-          <w:lang w:val="nl-NL"/>
-        </w:rPr>
-        <w:t xml:space="preserve"> </w:t>
-      </w:r>
-      <w:proofErr w:type="spellStart"/>
-      <w:r>
-        <w:rPr>
-          <w:lang w:val="nl-NL"/>
-        </w:rPr>
-        <w:t>edge</w:t>
-      </w:r>
-      <w:proofErr w:type="spellEnd"/>
-      <w:r>
-        <w:rPr>
-          <w:lang w:val="nl-NL"/>
-        </w:rPr>
-        <w:t xml:space="preserve"> </w:t>
-      </w:r>
-      <w:proofErr w:type="spellStart"/>
-      <w:r>
-        <w:rPr>
-          <w:lang w:val="nl-NL"/>
-        </w:rPr>
-        <w:t>detection</w:t>
-      </w:r>
-      <w:proofErr w:type="spellEnd"/>
-      <w:r>
-        <w:rPr>
-          <w:lang w:val="nl-NL"/>
-        </w:rPr>
-        <w:t xml:space="preserve"> vanwege beschikbare data en les materiaal.</w:t>
-      </w:r>
-    </w:p>
-    <w:p>
-      <w:pPr>
-        <w:pStyle w:val="Kop2"/>
+        <w:t>Er is gekozen voor de laplacian edge detection vanwege beschikbare data en les materiaal.</w:t>
+      </w:r>
+    </w:p>
+    <w:p>
+      <w:pPr>
+        <w:pStyle w:val="Heading2"/>
         <w:rPr>
           <w:lang w:val="nl-NL"/>
         </w:rPr>
@@ -505,110 +268,12 @@
         <w:rPr>
           <w:lang w:val="nl-NL"/>
         </w:rPr>
-        <w:t xml:space="preserve">Er zal met een </w:t>
-      </w:r>
-      <w:proofErr w:type="spellStart"/>
-      <w:r>
-        <w:rPr>
-          <w:lang w:val="nl-NL"/>
-        </w:rPr>
-        <w:t>een</w:t>
-      </w:r>
-      <w:proofErr w:type="spellEnd"/>
-      <w:r>
-        <w:rPr>
-          <w:lang w:val="nl-NL"/>
-        </w:rPr>
-        <w:t xml:space="preserve"> </w:t>
-      </w:r>
-      <w:proofErr w:type="spellStart"/>
-      <w:r>
-        <w:rPr>
-          <w:lang w:val="nl-NL"/>
-        </w:rPr>
-        <w:t>mask</w:t>
-      </w:r>
-      <w:proofErr w:type="spellEnd"/>
-      <w:r>
-        <w:rPr>
-          <w:lang w:val="nl-NL"/>
-        </w:rPr>
-        <w:t xml:space="preserve"> van 3 bij 3 over de afbeelding worden </w:t>
-      </w:r>
-      <w:proofErr w:type="spellStart"/>
-      <w:r>
-        <w:rPr>
-          <w:lang w:val="nl-NL"/>
-        </w:rPr>
-        <w:t>gelooped</w:t>
-      </w:r>
-      <w:proofErr w:type="spellEnd"/>
-      <w:r>
-        <w:rPr>
-          <w:lang w:val="nl-NL"/>
-        </w:rPr>
-        <w:t xml:space="preserve"> om zo een nieuwe afbeelding te </w:t>
-      </w:r>
-      <w:proofErr w:type="spellStart"/>
-      <w:r>
-        <w:rPr>
-          <w:lang w:val="nl-NL"/>
-        </w:rPr>
-        <w:t>creëeren</w:t>
-      </w:r>
-      <w:proofErr w:type="spellEnd"/>
-      <w:r>
-        <w:rPr>
-          <w:lang w:val="nl-NL"/>
-        </w:rPr>
-        <w:t xml:space="preserve"> waarbij </w:t>
-      </w:r>
-      <w:proofErr w:type="spellStart"/>
-      <w:r>
-        <w:rPr>
-          <w:lang w:val="nl-NL"/>
-        </w:rPr>
-        <w:t>edges</w:t>
-      </w:r>
-      <w:proofErr w:type="spellEnd"/>
-      <w:r>
-        <w:rPr>
-          <w:lang w:val="nl-NL"/>
-        </w:rPr>
-        <w:t xml:space="preserve"> duidelijk zichtbaar zijn. De randen van de afbeeldingen waar niet bij gekomen kan worden door de </w:t>
-      </w:r>
-      <w:proofErr w:type="spellStart"/>
-      <w:r>
-        <w:rPr>
-          <w:lang w:val="nl-NL"/>
-        </w:rPr>
-        <w:t>mask</w:t>
-      </w:r>
-      <w:proofErr w:type="spellEnd"/>
-      <w:r>
-        <w:rPr>
-          <w:lang w:val="nl-NL"/>
-        </w:rPr>
-        <w:t xml:space="preserve"> zullen op nul worden gezet. De </w:t>
-      </w:r>
-      <w:proofErr w:type="spellStart"/>
-      <w:r>
-        <w:rPr>
-          <w:lang w:val="nl-NL"/>
-        </w:rPr>
-        <w:t>edges</w:t>
-      </w:r>
-      <w:proofErr w:type="spellEnd"/>
-      <w:r>
-        <w:rPr>
-          <w:lang w:val="nl-NL"/>
-        </w:rPr>
-        <w:t xml:space="preserve"> zullen op zwart worden gezet.</w:t>
-      </w:r>
-    </w:p>
-    <w:p>
-      <w:pPr>
-        <w:pStyle w:val="Kop2"/>
+        <w:t>Er zal met een een mask van 3 bij 3 over de afbeelding worden gelooped om zo een nieuwe afbeelding te creëeren waarbij edges duidelijk zichtbaar zijn. De randen van de afbeeldingen waar niet bij gekomen kan worden door de mask zullen op nul worden gezet. De edges zullen op zwart worden gezet.</w:t>
+      </w:r>
+    </w:p>
+    <w:p>
+      <w:pPr>
+        <w:pStyle w:val="Heading2"/>
         <w:rPr>
           <w:lang w:val="nl-NL"/>
         </w:rPr>
@@ -650,8 +315,8 @@
 </file>
 
 <file path=word/numbering.xml><?xml version="1.0" encoding="utf-8"?>
-<w:numbering xmlns:ve="http://schemas.openxmlformats.org/markup-compatibility/2006" xmlns:o="urn:schemas-microsoft-com:office:office" xmlns:r="http://schemas.openxmlformats.org/officeDocument/2006/relationships" xmlns:m="http://schemas.openxmlformats.org/officeDocument/2006/math" xmlns:v="urn:schemas-microsoft-com:vml" xmlns:wp="http://schemas.openxmlformats.org/drawingml/2006/wordprocessingDrawing" xmlns:w10="urn:schemas-microsoft-com:office:word" xmlns:w="http://schemas.openxmlformats.org/wordprocessingml/2006/main" xmlns:wne="http://schemas.microsoft.com/office/word/2006/wordml">
-  <w:abstractNum w:abstractNumId="0">
+<w:numbering xmlns:wpc="http://schemas.microsoft.com/office/word/2010/wordprocessingCanvas" xmlns:mc="http://schemas.openxmlformats.org/markup-compatibility/2006" xmlns:o="urn:schemas-microsoft-com:office:office" xmlns:r="http://schemas.openxmlformats.org/officeDocument/2006/relationships" xmlns:m="http://schemas.openxmlformats.org/officeDocument/2006/math" xmlns:v="urn:schemas-microsoft-com:vml" xmlns:wp14="http://schemas.microsoft.com/office/word/2010/wordprocessingDrawing" xmlns:wp="http://schemas.openxmlformats.org/drawingml/2006/wordprocessingDrawing" xmlns:w10="urn:schemas-microsoft-com:office:word" xmlns:w="http://schemas.openxmlformats.org/wordprocessingml/2006/main" xmlns:w14="http://schemas.microsoft.com/office/word/2010/wordml" xmlns:w15="http://schemas.microsoft.com/office/word/2012/wordml" xmlns:wpg="http://schemas.microsoft.com/office/word/2010/wordprocessingGroup" xmlns:wpi="http://schemas.microsoft.com/office/word/2010/wordprocessingInk" xmlns:wne="http://schemas.microsoft.com/office/word/2006/wordml" xmlns:wps="http://schemas.microsoft.com/office/word/2010/wordprocessingShape" mc:Ignorable="w14 w15 wp14">
+  <w:abstractNum w:abstractNumId="0" w15:restartNumberingAfterBreak="0">
     <w:nsid w:val="229204AB"/>
     <w:multiLevelType w:val="hybridMultilevel"/>
     <w:tmpl w:val="9C40DF26"/>
@@ -764,7 +429,7 @@
       </w:rPr>
     </w:lvl>
   </w:abstractNum>
-  <w:abstractNum w:abstractNumId="1">
+  <w:abstractNum w:abstractNumId="1" w15:restartNumberingAfterBreak="0">
     <w:nsid w:val="268858BF"/>
     <w:multiLevelType w:val="multilevel"/>
     <w:tmpl w:val="110C3B44"/>
@@ -893,7 +558,7 @@
 </file>
 
 <file path=word/styles.xml><?xml version="1.0" encoding="utf-8"?>
-<w:styles xmlns:r="http://schemas.openxmlformats.org/officeDocument/2006/relationships" xmlns:w="http://schemas.openxmlformats.org/wordprocessingml/2006/main">
+<w:styles xmlns:mc="http://schemas.openxmlformats.org/markup-compatibility/2006" xmlns:r="http://schemas.openxmlformats.org/officeDocument/2006/relationships" xmlns:w="http://schemas.openxmlformats.org/wordprocessingml/2006/main" xmlns:w14="http://schemas.microsoft.com/office/word/2010/wordml" xmlns:w15="http://schemas.microsoft.com/office/word/2012/wordml" mc:Ignorable="w14 w15">
   <w:docDefaults>
     <w:rPrDefault>
       <w:rPr>
@@ -909,146 +574,380 @@
       </w:pPr>
     </w:pPrDefault>
   </w:docDefaults>
-  <w:latentStyles w:defLockedState="0" w:defUIPriority="99" w:defSemiHidden="1" w:defUnhideWhenUsed="1" w:defQFormat="0" w:count="267">
-    <w:lsdException w:name="Normal" w:semiHidden="0" w:uiPriority="0" w:unhideWhenUsed="0" w:qFormat="1"/>
-    <w:lsdException w:name="heading 1" w:semiHidden="0" w:uiPriority="9" w:unhideWhenUsed="0" w:qFormat="1"/>
-    <w:lsdException w:name="heading 2" w:uiPriority="9" w:qFormat="1"/>
-    <w:lsdException w:name="heading 3" w:uiPriority="9" w:qFormat="1"/>
-    <w:lsdException w:name="heading 4" w:uiPriority="9" w:qFormat="1"/>
-    <w:lsdException w:name="heading 5" w:uiPriority="9" w:qFormat="1"/>
-    <w:lsdException w:name="heading 6" w:uiPriority="9" w:qFormat="1"/>
-    <w:lsdException w:name="heading 7" w:uiPriority="9" w:qFormat="1"/>
-    <w:lsdException w:name="heading 8" w:uiPriority="9" w:qFormat="1"/>
-    <w:lsdException w:name="heading 9" w:uiPriority="9" w:qFormat="1"/>
-    <w:lsdException w:name="toc 1" w:uiPriority="39"/>
-    <w:lsdException w:name="toc 2" w:uiPriority="39"/>
-    <w:lsdException w:name="toc 3" w:uiPriority="39"/>
-    <w:lsdException w:name="toc 4" w:uiPriority="39"/>
-    <w:lsdException w:name="toc 5" w:uiPriority="39"/>
-    <w:lsdException w:name="toc 6" w:uiPriority="39"/>
-    <w:lsdException w:name="toc 7" w:uiPriority="39"/>
-    <w:lsdException w:name="toc 8" w:uiPriority="39"/>
-    <w:lsdException w:name="toc 9" w:uiPriority="39"/>
-    <w:lsdException w:name="caption" w:uiPriority="35" w:qFormat="1"/>
-    <w:lsdException w:name="Title" w:semiHidden="0" w:uiPriority="10" w:unhideWhenUsed="0" w:qFormat="1"/>
-    <w:lsdException w:name="Default Paragraph Font" w:uiPriority="1"/>
-    <w:lsdException w:name="Subtitle" w:semiHidden="0" w:uiPriority="11" w:unhideWhenUsed="0" w:qFormat="1"/>
-    <w:lsdException w:name="Strong" w:semiHidden="0" w:uiPriority="22" w:unhideWhenUsed="0" w:qFormat="1"/>
-    <w:lsdException w:name="Emphasis" w:semiHidden="0" w:uiPriority="20" w:unhideWhenUsed="0" w:qFormat="1"/>
-    <w:lsdException w:name="Table Grid" w:semiHidden="0" w:uiPriority="59" w:unhideWhenUsed="0"/>
-    <w:lsdException w:name="Placeholder Text" w:unhideWhenUsed="0"/>
-    <w:lsdException w:name="No Spacing" w:semiHidden="0" w:uiPriority="1" w:unhideWhenUsed="0" w:qFormat="1"/>
-    <w:lsdException w:name="Light Shading" w:semiHidden="0" w:uiPriority="60" w:unhideWhenUsed="0"/>
-    <w:lsdException w:name="Light List" w:semiHidden="0" w:uiPriority="61" w:unhideWhenUsed="0"/>
-    <w:lsdException w:name="Light Grid" w:semiHidden="0" w:uiPriority="62" w:unhideWhenUsed="0"/>
-    <w:lsdException w:name="Medium Shading 1" w:semiHidden="0" w:uiPriority="63" w:unhideWhenUsed="0"/>
-    <w:lsdException w:name="Medium Shading 2" w:semiHidden="0" w:uiPriority="64" w:unhideWhenUsed="0"/>
-    <w:lsdException w:name="Medium List 1" w:semiHidden="0" w:uiPriority="65" w:unhideWhenUsed="0"/>
-    <w:lsdException w:name="Medium List 2" w:semiHidden="0" w:uiPriority="66" w:unhideWhenUsed="0"/>
-    <w:lsdException w:name="Medium Grid 1" w:semiHidden="0" w:uiPriority="67" w:unhideWhenUsed="0"/>
-    <w:lsdException w:name="Medium Grid 2" w:semiHidden="0" w:uiPriority="68" w:unhideWhenUsed="0"/>
-    <w:lsdException w:name="Medium Grid 3" w:semiHidden="0" w:uiPriority="69" w:unhideWhenUsed="0"/>
-    <w:lsdException w:name="Dark List" w:semiHidden="0" w:uiPriority="70" w:unhideWhenUsed="0"/>
-    <w:lsdException w:name="Colorful Shading" w:semiHidden="0" w:uiPriority="71" w:unhideWhenUsed="0"/>
-    <w:lsdException w:name="Colorful List" w:semiHidden="0" w:uiPriority="72" w:unhideWhenUsed="0"/>
-    <w:lsdException w:name="Colorful Grid" w:semiHidden="0" w:uiPriority="73" w:unhideWhenUsed="0"/>
-    <w:lsdException w:name="Light Shading Accent 1" w:semiHidden="0" w:uiPriority="60" w:unhideWhenUsed="0"/>
-    <w:lsdException w:name="Light List Accent 1" w:semiHidden="0" w:uiPriority="61" w:unhideWhenUsed="0"/>
-    <w:lsdException w:name="Light Grid Accent 1" w:semiHidden="0" w:uiPriority="62" w:unhideWhenUsed="0"/>
-    <w:lsdException w:name="Medium Shading 1 Accent 1" w:semiHidden="0" w:uiPriority="63" w:unhideWhenUsed="0"/>
-    <w:lsdException w:name="Medium Shading 2 Accent 1" w:semiHidden="0" w:uiPriority="64" w:unhideWhenUsed="0"/>
-    <w:lsdException w:name="Medium List 1 Accent 1" w:semiHidden="0" w:uiPriority="65" w:unhideWhenUsed="0"/>
-    <w:lsdException w:name="Revision" w:unhideWhenUsed="0"/>
-    <w:lsdException w:name="List Paragraph" w:semiHidden="0" w:uiPriority="34" w:unhideWhenUsed="0" w:qFormat="1"/>
-    <w:lsdException w:name="Quote" w:semiHidden="0" w:uiPriority="29" w:unhideWhenUsed="0" w:qFormat="1"/>
-    <w:lsdException w:name="Intense Quote" w:semiHidden="0" w:uiPriority="30" w:unhideWhenUsed="0" w:qFormat="1"/>
-    <w:lsdException w:name="Medium List 2 Accent 1" w:semiHidden="0" w:uiPriority="66" w:unhideWhenUsed="0"/>
-    <w:lsdException w:name="Medium Grid 1 Accent 1" w:semiHidden="0" w:uiPriority="67" w:unhideWhenUsed="0"/>
-    <w:lsdException w:name="Medium Grid 2 Accent 1" w:semiHidden="0" w:uiPriority="68" w:unhideWhenUsed="0"/>
-    <w:lsdException w:name="Medium Grid 3 Accent 1" w:semiHidden="0" w:uiPriority="69" w:unhideWhenUsed="0"/>
-    <w:lsdException w:name="Dark List Accent 1" w:semiHidden="0" w:uiPriority="70" w:unhideWhenUsed="0"/>
-    <w:lsdException w:name="Colorful Shading Accent 1" w:semiHidden="0" w:uiPriority="71" w:unhideWhenUsed="0"/>
-    <w:lsdException w:name="Colorful List Accent 1" w:semiHidden="0" w:uiPriority="72" w:unhideWhenUsed="0"/>
-    <w:lsdException w:name="Colorful Grid Accent 1" w:semiHidden="0" w:uiPriority="73" w:unhideWhenUsed="0"/>
-    <w:lsdException w:name="Light Shading Accent 2" w:semiHidden="0" w:uiPriority="60" w:unhideWhenUsed="0"/>
-    <w:lsdException w:name="Light List Accent 2" w:semiHidden="0" w:uiPriority="61" w:unhideWhenUsed="0"/>
-    <w:lsdException w:name="Light Grid Accent 2" w:semiHidden="0" w:uiPriority="62" w:unhideWhenUsed="0"/>
-    <w:lsdException w:name="Medium Shading 1 Accent 2" w:semiHidden="0" w:uiPriority="63" w:unhideWhenUsed="0"/>
-    <w:lsdException w:name="Medium Shading 2 Accent 2" w:semiHidden="0" w:uiPriority="64" w:unhideWhenUsed="0"/>
-    <w:lsdException w:name="Medium List 1 Accent 2" w:semiHidden="0" w:uiPriority="65" w:unhideWhenUsed="0"/>
-    <w:lsdException w:name="Medium List 2 Accent 2" w:semiHidden="0" w:uiPriority="66" w:unhideWhenUsed="0"/>
-    <w:lsdException w:name="Medium Grid 1 Accent 2" w:semiHidden="0" w:uiPriority="67" w:unhideWhenUsed="0"/>
-    <w:lsdException w:name="Medium Grid 2 Accent 2" w:semiHidden="0" w:uiPriority="68" w:unhideWhenUsed="0"/>
-    <w:lsdException w:name="Medium Grid 3 Accent 2" w:semiHidden="0" w:uiPriority="69" w:unhideWhenUsed="0"/>
-    <w:lsdException w:name="Dark List Accent 2" w:semiHidden="0" w:uiPriority="70" w:unhideWhenUsed="0"/>
-    <w:lsdException w:name="Colorful Shading Accent 2" w:semiHidden="0" w:uiPriority="71" w:unhideWhenUsed="0"/>
-    <w:lsdException w:name="Colorful List Accent 2" w:semiHidden="0" w:uiPriority="72" w:unhideWhenUsed="0"/>
-    <w:lsdException w:name="Colorful Grid Accent 2" w:semiHidden="0" w:uiPriority="73" w:unhideWhenUsed="0"/>
-    <w:lsdException w:name="Light Shading Accent 3" w:semiHidden="0" w:uiPriority="60" w:unhideWhenUsed="0"/>
-    <w:lsdException w:name="Light List Accent 3" w:semiHidden="0" w:uiPriority="61" w:unhideWhenUsed="0"/>
-    <w:lsdException w:name="Light Grid Accent 3" w:semiHidden="0" w:uiPriority="62" w:unhideWhenUsed="0"/>
-    <w:lsdException w:name="Medium Shading 1 Accent 3" w:semiHidden="0" w:uiPriority="63" w:unhideWhenUsed="0"/>
-    <w:lsdException w:name="Medium Shading 2 Accent 3" w:semiHidden="0" w:uiPriority="64" w:unhideWhenUsed="0"/>
-    <w:lsdException w:name="Medium List 1 Accent 3" w:semiHidden="0" w:uiPriority="65" w:unhideWhenUsed="0"/>
-    <w:lsdException w:name="Medium List 2 Accent 3" w:semiHidden="0" w:uiPriority="66" w:unhideWhenUsed="0"/>
-    <w:lsdException w:name="Medium Grid 1 Accent 3" w:semiHidden="0" w:uiPriority="67" w:unhideWhenUsed="0"/>
-    <w:lsdException w:name="Medium Grid 2 Accent 3" w:semiHidden="0" w:uiPriority="68" w:unhideWhenUsed="0"/>
-    <w:lsdException w:name="Medium Grid 3 Accent 3" w:semiHidden="0" w:uiPriority="69" w:unhideWhenUsed="0"/>
-    <w:lsdException w:name="Dark List Accent 3" w:semiHidden="0" w:uiPriority="70" w:unhideWhenUsed="0"/>
-    <w:lsdException w:name="Colorful Shading Accent 3" w:semiHidden="0" w:uiPriority="71" w:unhideWhenUsed="0"/>
-    <w:lsdException w:name="Colorful List Accent 3" w:semiHidden="0" w:uiPriority="72" w:unhideWhenUsed="0"/>
-    <w:lsdException w:name="Colorful Grid Accent 3" w:semiHidden="0" w:uiPriority="73" w:unhideWhenUsed="0"/>
-    <w:lsdException w:name="Light Shading Accent 4" w:semiHidden="0" w:uiPriority="60" w:unhideWhenUsed="0"/>
-    <w:lsdException w:name="Light List Accent 4" w:semiHidden="0" w:uiPriority="61" w:unhideWhenUsed="0"/>
-    <w:lsdException w:name="Light Grid Accent 4" w:semiHidden="0" w:uiPriority="62" w:unhideWhenUsed="0"/>
-    <w:lsdException w:name="Medium Shading 1 Accent 4" w:semiHidden="0" w:uiPriority="63" w:unhideWhenUsed="0"/>
-    <w:lsdException w:name="Medium Shading 2 Accent 4" w:semiHidden="0" w:uiPriority="64" w:unhideWhenUsed="0"/>
-    <w:lsdException w:name="Medium List 1 Accent 4" w:semiHidden="0" w:uiPriority="65" w:unhideWhenUsed="0"/>
-    <w:lsdException w:name="Medium List 2 Accent 4" w:semiHidden="0" w:uiPriority="66" w:unhideWhenUsed="0"/>
-    <w:lsdException w:name="Medium Grid 1 Accent 4" w:semiHidden="0" w:uiPriority="67" w:unhideWhenUsed="0"/>
-    <w:lsdException w:name="Medium Grid 2 Accent 4" w:semiHidden="0" w:uiPriority="68" w:unhideWhenUsed="0"/>
-    <w:lsdException w:name="Medium Grid 3 Accent 4" w:semiHidden="0" w:uiPriority="69" w:unhideWhenUsed="0"/>
-    <w:lsdException w:name="Dark List Accent 4" w:semiHidden="0" w:uiPriority="70" w:unhideWhenUsed="0"/>
-    <w:lsdException w:name="Colorful Shading Accent 4" w:semiHidden="0" w:uiPriority="71" w:unhideWhenUsed="0"/>
-    <w:lsdException w:name="Colorful List Accent 4" w:semiHidden="0" w:uiPriority="72" w:unhideWhenUsed="0"/>
-    <w:lsdException w:name="Colorful Grid Accent 4" w:semiHidden="0" w:uiPriority="73" w:unhideWhenUsed="0"/>
-    <w:lsdException w:name="Light Shading Accent 5" w:semiHidden="0" w:uiPriority="60" w:unhideWhenUsed="0"/>
-    <w:lsdException w:name="Light List Accent 5" w:semiHidden="0" w:uiPriority="61" w:unhideWhenUsed="0"/>
-    <w:lsdException w:name="Light Grid Accent 5" w:semiHidden="0" w:uiPriority="62" w:unhideWhenUsed="0"/>
-    <w:lsdException w:name="Medium Shading 1 Accent 5" w:semiHidden="0" w:uiPriority="63" w:unhideWhenUsed="0"/>
-    <w:lsdException w:name="Medium Shading 2 Accent 5" w:semiHidden="0" w:uiPriority="64" w:unhideWhenUsed="0"/>
-    <w:lsdException w:name="Medium List 1 Accent 5" w:semiHidden="0" w:uiPriority="65" w:unhideWhenUsed="0"/>
-    <w:lsdException w:name="Medium List 2 Accent 5" w:semiHidden="0" w:uiPriority="66" w:unhideWhenUsed="0"/>
-    <w:lsdException w:name="Medium Grid 1 Accent 5" w:semiHidden="0" w:uiPriority="67" w:unhideWhenUsed="0"/>
-    <w:lsdException w:name="Medium Grid 2 Accent 5" w:semiHidden="0" w:uiPriority="68" w:unhideWhenUsed="0"/>
-    <w:lsdException w:name="Medium Grid 3 Accent 5" w:semiHidden="0" w:uiPriority="69" w:unhideWhenUsed="0"/>
-    <w:lsdException w:name="Dark List Accent 5" w:semiHidden="0" w:uiPriority="70" w:unhideWhenUsed="0"/>
-    <w:lsdException w:name="Colorful Shading Accent 5" w:semiHidden="0" w:uiPriority="71" w:unhideWhenUsed="0"/>
-    <w:lsdException w:name="Colorful List Accent 5" w:semiHidden="0" w:uiPriority="72" w:unhideWhenUsed="0"/>
-    <w:lsdException w:name="Colorful Grid Accent 5" w:semiHidden="0" w:uiPriority="73" w:unhideWhenUsed="0"/>
-    <w:lsdException w:name="Light Shading Accent 6" w:semiHidden="0" w:uiPriority="60" w:unhideWhenUsed="0"/>
-    <w:lsdException w:name="Light List Accent 6" w:semiHidden="0" w:uiPriority="61" w:unhideWhenUsed="0"/>
-    <w:lsdException w:name="Light Grid Accent 6" w:semiHidden="0" w:uiPriority="62" w:unhideWhenUsed="0"/>
-    <w:lsdException w:name="Medium Shading 1 Accent 6" w:semiHidden="0" w:uiPriority="63" w:unhideWhenUsed="0"/>
-    <w:lsdException w:name="Medium Shading 2 Accent 6" w:semiHidden="0" w:uiPriority="64" w:unhideWhenUsed="0"/>
-    <w:lsdException w:name="Medium List 1 Accent 6" w:semiHidden="0" w:uiPriority="65" w:unhideWhenUsed="0"/>
-    <w:lsdException w:name="Medium List 2 Accent 6" w:semiHidden="0" w:uiPriority="66" w:unhideWhenUsed="0"/>
-    <w:lsdException w:name="Medium Grid 1 Accent 6" w:semiHidden="0" w:uiPriority="67" w:unhideWhenUsed="0"/>
-    <w:lsdException w:name="Medium Grid 2 Accent 6" w:semiHidden="0" w:uiPriority="68" w:unhideWhenUsed="0"/>
-    <w:lsdException w:name="Medium Grid 3 Accent 6" w:semiHidden="0" w:uiPriority="69" w:unhideWhenUsed="0"/>
-    <w:lsdException w:name="Dark List Accent 6" w:semiHidden="0" w:uiPriority="70" w:unhideWhenUsed="0"/>
-    <w:lsdException w:name="Colorful Shading Accent 6" w:semiHidden="0" w:uiPriority="71" w:unhideWhenUsed="0"/>
-    <w:lsdException w:name="Colorful List Accent 6" w:semiHidden="0" w:uiPriority="72" w:unhideWhenUsed="0"/>
-    <w:lsdException w:name="Colorful Grid Accent 6" w:semiHidden="0" w:uiPriority="73" w:unhideWhenUsed="0"/>
-    <w:lsdException w:name="Subtle Emphasis" w:semiHidden="0" w:uiPriority="19" w:unhideWhenUsed="0" w:qFormat="1"/>
-    <w:lsdException w:name="Intense Emphasis" w:semiHidden="0" w:uiPriority="21" w:unhideWhenUsed="0" w:qFormat="1"/>
-    <w:lsdException w:name="Subtle Reference" w:semiHidden="0" w:uiPriority="31" w:unhideWhenUsed="0" w:qFormat="1"/>
-    <w:lsdException w:name="Intense Reference" w:semiHidden="0" w:uiPriority="32" w:unhideWhenUsed="0" w:qFormat="1"/>
-    <w:lsdException w:name="Book Title" w:semiHidden="0" w:uiPriority="33" w:unhideWhenUsed="0" w:qFormat="1"/>
-    <w:lsdException w:name="Bibliography" w:uiPriority="37"/>
-    <w:lsdException w:name="TOC Heading" w:uiPriority="39" w:qFormat="1"/>
+  <w:latentStyles w:defLockedState="0" w:defUIPriority="99" w:defSemiHidden="0" w:defUnhideWhenUsed="0" w:defQFormat="0" w:count="371">
+    <w:lsdException w:name="Normal" w:uiPriority="0" w:qFormat="1"/>
+    <w:lsdException w:name="heading 1" w:uiPriority="9" w:qFormat="1"/>
+    <w:lsdException w:name="heading 2" w:semiHidden="1" w:uiPriority="9" w:unhideWhenUsed="1" w:qFormat="1"/>
+    <w:lsdException w:name="heading 3" w:semiHidden="1" w:uiPriority="9" w:unhideWhenUsed="1" w:qFormat="1"/>
+    <w:lsdException w:name="heading 4" w:semiHidden="1" w:uiPriority="9" w:unhideWhenUsed="1" w:qFormat="1"/>
+    <w:lsdException w:name="heading 5" w:semiHidden="1" w:uiPriority="9" w:unhideWhenUsed="1" w:qFormat="1"/>
+    <w:lsdException w:name="heading 6" w:semiHidden="1" w:uiPriority="9" w:unhideWhenUsed="1" w:qFormat="1"/>
+    <w:lsdException w:name="heading 7" w:semiHidden="1" w:uiPriority="9" w:unhideWhenUsed="1" w:qFormat="1"/>
+    <w:lsdException w:name="heading 8" w:semiHidden="1" w:uiPriority="9" w:unhideWhenUsed="1" w:qFormat="1"/>
+    <w:lsdException w:name="heading 9" w:semiHidden="1" w:uiPriority="9" w:unhideWhenUsed="1" w:qFormat="1"/>
+    <w:lsdException w:name="index 1" w:semiHidden="1" w:unhideWhenUsed="1"/>
+    <w:lsdException w:name="index 2" w:semiHidden="1" w:unhideWhenUsed="1"/>
+    <w:lsdException w:name="index 3" w:semiHidden="1" w:unhideWhenUsed="1"/>
+    <w:lsdException w:name="index 4" w:semiHidden="1" w:unhideWhenUsed="1"/>
+    <w:lsdException w:name="index 5" w:semiHidden="1" w:unhideWhenUsed="1"/>
+    <w:lsdException w:name="index 6" w:semiHidden="1" w:unhideWhenUsed="1"/>
+    <w:lsdException w:name="index 7" w:semiHidden="1" w:unhideWhenUsed="1"/>
+    <w:lsdException w:name="index 8" w:semiHidden="1" w:unhideWhenUsed="1"/>
+    <w:lsdException w:name="index 9" w:semiHidden="1" w:unhideWhenUsed="1"/>
+    <w:lsdException w:name="toc 1" w:semiHidden="1" w:uiPriority="39" w:unhideWhenUsed="1"/>
+    <w:lsdException w:name="toc 2" w:semiHidden="1" w:uiPriority="39" w:unhideWhenUsed="1"/>
+    <w:lsdException w:name="toc 3" w:semiHidden="1" w:uiPriority="39" w:unhideWhenUsed="1"/>
+    <w:lsdException w:name="toc 4" w:semiHidden="1" w:uiPriority="39" w:unhideWhenUsed="1"/>
+    <w:lsdException w:name="toc 5" w:semiHidden="1" w:uiPriority="39" w:unhideWhenUsed="1"/>
+    <w:lsdException w:name="toc 6" w:semiHidden="1" w:uiPriority="39" w:unhideWhenUsed="1"/>
+    <w:lsdException w:name="toc 7" w:semiHidden="1" w:uiPriority="39" w:unhideWhenUsed="1"/>
+    <w:lsdException w:name="toc 8" w:semiHidden="1" w:uiPriority="39" w:unhideWhenUsed="1"/>
+    <w:lsdException w:name="toc 9" w:semiHidden="1" w:uiPriority="39" w:unhideWhenUsed="1"/>
+    <w:lsdException w:name="Normal Indent" w:semiHidden="1" w:unhideWhenUsed="1"/>
+    <w:lsdException w:name="footnote text" w:semiHidden="1" w:unhideWhenUsed="1"/>
+    <w:lsdException w:name="annotation text" w:semiHidden="1" w:unhideWhenUsed="1"/>
+    <w:lsdException w:name="header" w:semiHidden="1" w:unhideWhenUsed="1"/>
+    <w:lsdException w:name="footer" w:semiHidden="1" w:unhideWhenUsed="1"/>
+    <w:lsdException w:name="index heading" w:semiHidden="1" w:unhideWhenUsed="1"/>
+    <w:lsdException w:name="caption" w:semiHidden="1" w:uiPriority="35" w:unhideWhenUsed="1" w:qFormat="1"/>
+    <w:lsdException w:name="table of figures" w:semiHidden="1" w:unhideWhenUsed="1"/>
+    <w:lsdException w:name="envelope address" w:semiHidden="1" w:unhideWhenUsed="1"/>
+    <w:lsdException w:name="envelope return" w:semiHidden="1" w:unhideWhenUsed="1"/>
+    <w:lsdException w:name="footnote reference" w:semiHidden="1" w:unhideWhenUsed="1"/>
+    <w:lsdException w:name="annotation reference" w:semiHidden="1" w:unhideWhenUsed="1"/>
+    <w:lsdException w:name="line number" w:semiHidden="1" w:unhideWhenUsed="1"/>
+    <w:lsdException w:name="page number" w:semiHidden="1" w:unhideWhenUsed="1"/>
+    <w:lsdException w:name="endnote reference" w:semiHidden="1" w:unhideWhenUsed="1"/>
+    <w:lsdException w:name="endnote text" w:semiHidden="1" w:unhideWhenUsed="1"/>
+    <w:lsdException w:name="table of authorities" w:semiHidden="1" w:unhideWhenUsed="1"/>
+    <w:lsdException w:name="macro" w:semiHidden="1" w:unhideWhenUsed="1"/>
+    <w:lsdException w:name="toa heading" w:semiHidden="1" w:unhideWhenUsed="1"/>
+    <w:lsdException w:name="List" w:semiHidden="1" w:unhideWhenUsed="1"/>
+    <w:lsdException w:name="List Bullet" w:semiHidden="1" w:unhideWhenUsed="1"/>
+    <w:lsdException w:name="List Number" w:semiHidden="1" w:unhideWhenUsed="1"/>
+    <w:lsdException w:name="List 2" w:semiHidden="1" w:unhideWhenUsed="1"/>
+    <w:lsdException w:name="List 3" w:semiHidden="1" w:unhideWhenUsed="1"/>
+    <w:lsdException w:name="List 4" w:semiHidden="1" w:unhideWhenUsed="1"/>
+    <w:lsdException w:name="List 5" w:semiHidden="1" w:unhideWhenUsed="1"/>
+    <w:lsdException w:name="List Bullet 2" w:semiHidden="1" w:unhideWhenUsed="1"/>
+    <w:lsdException w:name="List Bullet 3" w:semiHidden="1" w:unhideWhenUsed="1"/>
+    <w:lsdException w:name="List Bullet 4" w:semiHidden="1" w:unhideWhenUsed="1"/>
+    <w:lsdException w:name="List Bullet 5" w:semiHidden="1" w:unhideWhenUsed="1"/>
+    <w:lsdException w:name="List Number 2" w:semiHidden="1" w:unhideWhenUsed="1"/>
+    <w:lsdException w:name="List Number 3" w:semiHidden="1" w:unhideWhenUsed="1"/>
+    <w:lsdException w:name="List Number 4" w:semiHidden="1" w:unhideWhenUsed="1"/>
+    <w:lsdException w:name="List Number 5" w:semiHidden="1" w:unhideWhenUsed="1"/>
+    <w:lsdException w:name="Title" w:uiPriority="10" w:qFormat="1"/>
+    <w:lsdException w:name="Closing" w:semiHidden="1" w:unhideWhenUsed="1"/>
+    <w:lsdException w:name="Signature" w:semiHidden="1" w:unhideWhenUsed="1"/>
+    <w:lsdException w:name="Default Paragraph Font" w:semiHidden="1" w:uiPriority="1" w:unhideWhenUsed="1"/>
+    <w:lsdException w:name="Body Text" w:semiHidden="1" w:unhideWhenUsed="1"/>
+    <w:lsdException w:name="Body Text Indent" w:semiHidden="1" w:unhideWhenUsed="1"/>
+    <w:lsdException w:name="List Continue" w:semiHidden="1" w:unhideWhenUsed="1"/>
+    <w:lsdException w:name="List Continue 2" w:semiHidden="1" w:unhideWhenUsed="1"/>
+    <w:lsdException w:name="List Continue 3" w:semiHidden="1" w:unhideWhenUsed="1"/>
+    <w:lsdException w:name="List Continue 4" w:semiHidden="1" w:unhideWhenUsed="1"/>
+    <w:lsdException w:name="List Continue 5" w:semiHidden="1" w:unhideWhenUsed="1"/>
+    <w:lsdException w:name="Message Header" w:semiHidden="1" w:unhideWhenUsed="1"/>
+    <w:lsdException w:name="Subtitle" w:uiPriority="11" w:qFormat="1"/>
+    <w:lsdException w:name="Salutation" w:semiHidden="1" w:unhideWhenUsed="1"/>
+    <w:lsdException w:name="Date" w:semiHidden="1" w:unhideWhenUsed="1"/>
+    <w:lsdException w:name="Body Text First Indent" w:semiHidden="1" w:unhideWhenUsed="1"/>
+    <w:lsdException w:name="Body Text First Indent 2" w:semiHidden="1" w:unhideWhenUsed="1"/>
+    <w:lsdException w:name="Note Heading" w:semiHidden="1" w:unhideWhenUsed="1"/>
+    <w:lsdException w:name="Body Text 2" w:semiHidden="1" w:unhideWhenUsed="1"/>
+    <w:lsdException w:name="Body Text 3" w:semiHidden="1" w:unhideWhenUsed="1"/>
+    <w:lsdException w:name="Body Text Indent 2" w:semiHidden="1" w:unhideWhenUsed="1"/>
+    <w:lsdException w:name="Body Text Indent 3" w:semiHidden="1" w:unhideWhenUsed="1"/>
+    <w:lsdException w:name="Block Text" w:semiHidden="1" w:unhideWhenUsed="1"/>
+    <w:lsdException w:name="Hyperlink" w:semiHidden="1" w:unhideWhenUsed="1"/>
+    <w:lsdException w:name="FollowedHyperlink" w:semiHidden="1" w:unhideWhenUsed="1"/>
+    <w:lsdException w:name="Strong" w:uiPriority="22" w:qFormat="1"/>
+    <w:lsdException w:name="Emphasis" w:uiPriority="20" w:qFormat="1"/>
+    <w:lsdException w:name="Document Map" w:semiHidden="1" w:unhideWhenUsed="1"/>
+    <w:lsdException w:name="Plain Text" w:semiHidden="1" w:unhideWhenUsed="1"/>
+    <w:lsdException w:name="E-mail Signature" w:semiHidden="1" w:unhideWhenUsed="1"/>
+    <w:lsdException w:name="HTML Top of Form" w:semiHidden="1" w:unhideWhenUsed="1"/>
+    <w:lsdException w:name="HTML Bottom of Form" w:semiHidden="1" w:unhideWhenUsed="1"/>
+    <w:lsdException w:name="Normal (Web)" w:semiHidden="1" w:unhideWhenUsed="1"/>
+    <w:lsdException w:name="HTML Acronym" w:semiHidden="1" w:unhideWhenUsed="1"/>
+    <w:lsdException w:name="HTML Address" w:semiHidden="1" w:unhideWhenUsed="1"/>
+    <w:lsdException w:name="HTML Cite" w:semiHidden="1" w:unhideWhenUsed="1"/>
+    <w:lsdException w:name="HTML Code" w:semiHidden="1" w:unhideWhenUsed="1"/>
+    <w:lsdException w:name="HTML Definition" w:semiHidden="1" w:unhideWhenUsed="1"/>
+    <w:lsdException w:name="HTML Keyboard" w:semiHidden="1" w:unhideWhenUsed="1"/>
+    <w:lsdException w:name="HTML Preformatted" w:semiHidden="1" w:unhideWhenUsed="1"/>
+    <w:lsdException w:name="HTML Sample" w:semiHidden="1" w:unhideWhenUsed="1"/>
+    <w:lsdException w:name="HTML Typewriter" w:semiHidden="1" w:unhideWhenUsed="1"/>
+    <w:lsdException w:name="HTML Variable" w:semiHidden="1" w:unhideWhenUsed="1"/>
+    <w:lsdException w:name="Normal Table" w:semiHidden="1" w:unhideWhenUsed="1"/>
+    <w:lsdException w:name="annotation subject" w:semiHidden="1" w:unhideWhenUsed="1"/>
+    <w:lsdException w:name="No List" w:semiHidden="1" w:unhideWhenUsed="1"/>
+    <w:lsdException w:name="Outline List 1" w:semiHidden="1" w:unhideWhenUsed="1"/>
+    <w:lsdException w:name="Outline List 2" w:semiHidden="1" w:unhideWhenUsed="1"/>
+    <w:lsdException w:name="Outline List 3" w:semiHidden="1" w:unhideWhenUsed="1"/>
+    <w:lsdException w:name="Table Simple 1" w:semiHidden="1" w:unhideWhenUsed="1"/>
+    <w:lsdException w:name="Table Simple 2" w:semiHidden="1" w:unhideWhenUsed="1"/>
+    <w:lsdException w:name="Table Simple 3" w:semiHidden="1" w:unhideWhenUsed="1"/>
+    <w:lsdException w:name="Table Classic 1" w:semiHidden="1" w:unhideWhenUsed="1"/>
+    <w:lsdException w:name="Table Classic 2" w:semiHidden="1" w:unhideWhenUsed="1"/>
+    <w:lsdException w:name="Table Classic 3" w:semiHidden="1" w:unhideWhenUsed="1"/>
+    <w:lsdException w:name="Table Classic 4" w:semiHidden="1" w:unhideWhenUsed="1"/>
+    <w:lsdException w:name="Table Colorful 1" w:semiHidden="1" w:unhideWhenUsed="1"/>
+    <w:lsdException w:name="Table Colorful 2" w:semiHidden="1" w:unhideWhenUsed="1"/>
+    <w:lsdException w:name="Table Colorful 3" w:semiHidden="1" w:unhideWhenUsed="1"/>
+    <w:lsdException w:name="Table Columns 1" w:semiHidden="1" w:unhideWhenUsed="1"/>
+    <w:lsdException w:name="Table Columns 2" w:semiHidden="1" w:unhideWhenUsed="1"/>
+    <w:lsdException w:name="Table Columns 3" w:semiHidden="1" w:unhideWhenUsed="1"/>
+    <w:lsdException w:name="Table Columns 4" w:semiHidden="1" w:unhideWhenUsed="1"/>
+    <w:lsdException w:name="Table Columns 5" w:semiHidden="1" w:unhideWhenUsed="1"/>
+    <w:lsdException w:name="Table Grid 1" w:semiHidden="1" w:unhideWhenUsed="1"/>
+    <w:lsdException w:name="Table Grid 2" w:semiHidden="1" w:unhideWhenUsed="1"/>
+    <w:lsdException w:name="Table Grid 3" w:semiHidden="1" w:unhideWhenUsed="1"/>
+    <w:lsdException w:name="Table Grid 4" w:semiHidden="1" w:unhideWhenUsed="1"/>
+    <w:lsdException w:name="Table Grid 5" w:semiHidden="1" w:unhideWhenUsed="1"/>
+    <w:lsdException w:name="Table Grid 6" w:semiHidden="1" w:unhideWhenUsed="1"/>
+    <w:lsdException w:name="Table Grid 7" w:semiHidden="1" w:unhideWhenUsed="1"/>
+    <w:lsdException w:name="Table Grid 8" w:semiHidden="1" w:unhideWhenUsed="1"/>
+    <w:lsdException w:name="Table List 1" w:semiHidden="1" w:unhideWhenUsed="1"/>
+    <w:lsdException w:name="Table List 2" w:semiHidden="1" w:unhideWhenUsed="1"/>
+    <w:lsdException w:name="Table List 3" w:semiHidden="1" w:unhideWhenUsed="1"/>
+    <w:lsdException w:name="Table List 4" w:semiHidden="1" w:unhideWhenUsed="1"/>
+    <w:lsdException w:name="Table List 5" w:semiHidden="1" w:unhideWhenUsed="1"/>
+    <w:lsdException w:name="Table List 6" w:semiHidden="1" w:unhideWhenUsed="1"/>
+    <w:lsdException w:name="Table List 7" w:semiHidden="1" w:unhideWhenUsed="1"/>
+    <w:lsdException w:name="Table List 8" w:semiHidden="1" w:unhideWhenUsed="1"/>
+    <w:lsdException w:name="Table 3D effects 1" w:semiHidden="1" w:unhideWhenUsed="1"/>
+    <w:lsdException w:name="Table 3D effects 2" w:semiHidden="1" w:unhideWhenUsed="1"/>
+    <w:lsdException w:name="Table 3D effects 3" w:semiHidden="1" w:unhideWhenUsed="1"/>
+    <w:lsdException w:name="Table Contemporary" w:semiHidden="1" w:unhideWhenUsed="1"/>
+    <w:lsdException w:name="Table Elegant" w:semiHidden="1" w:unhideWhenUsed="1"/>
+    <w:lsdException w:name="Table Professional" w:semiHidden="1" w:unhideWhenUsed="1"/>
+    <w:lsdException w:name="Table Subtle 1" w:semiHidden="1" w:unhideWhenUsed="1"/>
+    <w:lsdException w:name="Table Subtle 2" w:semiHidden="1" w:unhideWhenUsed="1"/>
+    <w:lsdException w:name="Table Web 1" w:semiHidden="1" w:unhideWhenUsed="1"/>
+    <w:lsdException w:name="Table Web 2" w:semiHidden="1" w:unhideWhenUsed="1"/>
+    <w:lsdException w:name="Table Web 3" w:semiHidden="1" w:unhideWhenUsed="1"/>
+    <w:lsdException w:name="Balloon Text" w:semiHidden="1" w:unhideWhenUsed="1"/>
+    <w:lsdException w:name="Table Grid" w:uiPriority="59"/>
+    <w:lsdException w:name="Table Theme" w:semiHidden="1" w:unhideWhenUsed="1"/>
+    <w:lsdException w:name="Placeholder Text" w:semiHidden="1"/>
+    <w:lsdException w:name="No Spacing" w:uiPriority="1" w:qFormat="1"/>
+    <w:lsdException w:name="Light Shading" w:uiPriority="60"/>
+    <w:lsdException w:name="Light List" w:uiPriority="61"/>
+    <w:lsdException w:name="Light Grid" w:uiPriority="62"/>
+    <w:lsdException w:name="Medium Shading 1" w:uiPriority="63"/>
+    <w:lsdException w:name="Medium Shading 2" w:uiPriority="64"/>
+    <w:lsdException w:name="Medium List 1" w:uiPriority="65"/>
+    <w:lsdException w:name="Medium List 2" w:uiPriority="66"/>
+    <w:lsdException w:name="Medium Grid 1" w:uiPriority="67"/>
+    <w:lsdException w:name="Medium Grid 2" w:uiPriority="68"/>
+    <w:lsdException w:name="Medium Grid 3" w:uiPriority="69"/>
+    <w:lsdException w:name="Dark List" w:uiPriority="70"/>
+    <w:lsdException w:name="Colorful Shading" w:uiPriority="71"/>
+    <w:lsdException w:name="Colorful List" w:uiPriority="72"/>
+    <w:lsdException w:name="Colorful Grid" w:uiPriority="73"/>
+    <w:lsdException w:name="Light Shading Accent 1" w:uiPriority="60"/>
+    <w:lsdException w:name="Light List Accent 1" w:uiPriority="61"/>
+    <w:lsdException w:name="Light Grid Accent 1" w:uiPriority="62"/>
+    <w:lsdException w:name="Medium Shading 1 Accent 1" w:uiPriority="63"/>
+    <w:lsdException w:name="Medium Shading 2 Accent 1" w:uiPriority="64"/>
+    <w:lsdException w:name="Medium List 1 Accent 1" w:uiPriority="65"/>
+    <w:lsdException w:name="Revision" w:semiHidden="1"/>
+    <w:lsdException w:name="List Paragraph" w:uiPriority="34" w:qFormat="1"/>
+    <w:lsdException w:name="Quote" w:uiPriority="29" w:qFormat="1"/>
+    <w:lsdException w:name="Intense Quote" w:uiPriority="30" w:qFormat="1"/>
+    <w:lsdException w:name="Medium List 2 Accent 1" w:uiPriority="66"/>
+    <w:lsdException w:name="Medium Grid 1 Accent 1" w:uiPriority="67"/>
+    <w:lsdException w:name="Medium Grid 2 Accent 1" w:uiPriority="68"/>
+    <w:lsdException w:name="Medium Grid 3 Accent 1" w:uiPriority="69"/>
+    <w:lsdException w:name="Dark List Accent 1" w:uiPriority="70"/>
+    <w:lsdException w:name="Colorful Shading Accent 1" w:uiPriority="71"/>
+    <w:lsdException w:name="Colorful List Accent 1" w:uiPriority="72"/>
+    <w:lsdException w:name="Colorful Grid Accent 1" w:uiPriority="73"/>
+    <w:lsdException w:name="Light Shading Accent 2" w:uiPriority="60"/>
+    <w:lsdException w:name="Light List Accent 2" w:uiPriority="61"/>
+    <w:lsdException w:name="Light Grid Accent 2" w:uiPriority="62"/>
+    <w:lsdException w:name="Medium Shading 1 Accent 2" w:uiPriority="63"/>
+    <w:lsdException w:name="Medium Shading 2 Accent 2" w:uiPriority="64"/>
+    <w:lsdException w:name="Medium List 1 Accent 2" w:uiPriority="65"/>
+    <w:lsdException w:name="Medium List 2 Accent 2" w:uiPriority="66"/>
+    <w:lsdException w:name="Medium Grid 1 Accent 2" w:uiPriority="67"/>
+    <w:lsdException w:name="Medium Grid 2 Accent 2" w:uiPriority="68"/>
+    <w:lsdException w:name="Medium Grid 3 Accent 2" w:uiPriority="69"/>
+    <w:lsdException w:name="Dark List Accent 2" w:uiPriority="70"/>
+    <w:lsdException w:name="Colorful Shading Accent 2" w:uiPriority="71"/>
+    <w:lsdException w:name="Colorful List Accent 2" w:uiPriority="72"/>
+    <w:lsdException w:name="Colorful Grid Accent 2" w:uiPriority="73"/>
+    <w:lsdException w:name="Light Shading Accent 3" w:uiPriority="60"/>
+    <w:lsdException w:name="Light List Accent 3" w:uiPriority="61"/>
+    <w:lsdException w:name="Light Grid Accent 3" w:uiPriority="62"/>
+    <w:lsdException w:name="Medium Shading 1 Accent 3" w:uiPriority="63"/>
+    <w:lsdException w:name="Medium Shading 2 Accent 3" w:uiPriority="64"/>
+    <w:lsdException w:name="Medium List 1 Accent 3" w:uiPriority="65"/>
+    <w:lsdException w:name="Medium List 2 Accent 3" w:uiPriority="66"/>
+    <w:lsdException w:name="Medium Grid 1 Accent 3" w:uiPriority="67"/>
+    <w:lsdException w:name="Medium Grid 2 Accent 3" w:uiPriority="68"/>
+    <w:lsdException w:name="Medium Grid 3 Accent 3" w:uiPriority="69"/>
+    <w:lsdException w:name="Dark List Accent 3" w:uiPriority="70"/>
+    <w:lsdException w:name="Colorful Shading Accent 3" w:uiPriority="71"/>
+    <w:lsdException w:name="Colorful List Accent 3" w:uiPriority="72"/>
+    <w:lsdException w:name="Colorful Grid Accent 3" w:uiPriority="73"/>
+    <w:lsdException w:name="Light Shading Accent 4" w:uiPriority="60"/>
+    <w:lsdException w:name="Light List Accent 4" w:uiPriority="61"/>
+    <w:lsdException w:name="Light Grid Accent 4" w:uiPriority="62"/>
+    <w:lsdException w:name="Medium Shading 1 Accent 4" w:uiPriority="63"/>
+    <w:lsdException w:name="Medium Shading 2 Accent 4" w:uiPriority="64"/>
+    <w:lsdException w:name="Medium List 1 Accent 4" w:uiPriority="65"/>
+    <w:lsdException w:name="Medium List 2 Accent 4" w:uiPriority="66"/>
+    <w:lsdException w:name="Medium Grid 1 Accent 4" w:uiPriority="67"/>
+    <w:lsdException w:name="Medium Grid 2 Accent 4" w:uiPriority="68"/>
+    <w:lsdException w:name="Medium Grid 3 Accent 4" w:uiPriority="69"/>
+    <w:lsdException w:name="Dark List Accent 4" w:uiPriority="70"/>
+    <w:lsdException w:name="Colorful Shading Accent 4" w:uiPriority="71"/>
+    <w:lsdException w:name="Colorful List Accent 4" w:uiPriority="72"/>
+    <w:lsdException w:name="Colorful Grid Accent 4" w:uiPriority="73"/>
+    <w:lsdException w:name="Light Shading Accent 5" w:uiPriority="60"/>
+    <w:lsdException w:name="Light List Accent 5" w:uiPriority="61"/>
+    <w:lsdException w:name="Light Grid Accent 5" w:uiPriority="62"/>
+    <w:lsdException w:name="Medium Shading 1 Accent 5" w:uiPriority="63"/>
+    <w:lsdException w:name="Medium Shading 2 Accent 5" w:uiPriority="64"/>
+    <w:lsdException w:name="Medium List 1 Accent 5" w:uiPriority="65"/>
+    <w:lsdException w:name="Medium List 2 Accent 5" w:uiPriority="66"/>
+    <w:lsdException w:name="Medium Grid 1 Accent 5" w:uiPriority="67"/>
+    <w:lsdException w:name="Medium Grid 2 Accent 5" w:uiPriority="68"/>
+    <w:lsdException w:name="Medium Grid 3 Accent 5" w:uiPriority="69"/>
+    <w:lsdException w:name="Dark List Accent 5" w:uiPriority="70"/>
+    <w:lsdException w:name="Colorful Shading Accent 5" w:uiPriority="71"/>
+    <w:lsdException w:name="Colorful List Accent 5" w:uiPriority="72"/>
+    <w:lsdException w:name="Colorful Grid Accent 5" w:uiPriority="73"/>
+    <w:lsdException w:name="Light Shading Accent 6" w:uiPriority="60"/>
+    <w:lsdException w:name="Light List Accent 6" w:uiPriority="61"/>
+    <w:lsdException w:name="Light Grid Accent 6" w:uiPriority="62"/>
+    <w:lsdException w:name="Medium Shading 1 Accent 6" w:uiPriority="63"/>
+    <w:lsdException w:name="Medium Shading 2 Accent 6" w:uiPriority="64"/>
+    <w:lsdException w:name="Medium List 1 Accent 6" w:uiPriority="65"/>
+    <w:lsdException w:name="Medium List 2 Accent 6" w:uiPriority="66"/>
+    <w:lsdException w:name="Medium Grid 1 Accent 6" w:uiPriority="67"/>
+    <w:lsdException w:name="Medium Grid 2 Accent 6" w:uiPriority="68"/>
+    <w:lsdException w:name="Medium Grid 3 Accent 6" w:uiPriority="69"/>
+    <w:lsdException w:name="Dark List Accent 6" w:uiPriority="70"/>
+    <w:lsdException w:name="Colorful Shading Accent 6" w:uiPriority="71"/>
+    <w:lsdException w:name="Colorful List Accent 6" w:uiPriority="72"/>
+    <w:lsdException w:name="Colorful Grid Accent 6" w:uiPriority="73"/>
+    <w:lsdException w:name="Subtle Emphasis" w:uiPriority="19" w:qFormat="1"/>
+    <w:lsdException w:name="Intense Emphasis" w:uiPriority="21" w:qFormat="1"/>
+    <w:lsdException w:name="Subtle Reference" w:uiPriority="31" w:qFormat="1"/>
+    <w:lsdException w:name="Intense Reference" w:uiPriority="32" w:qFormat="1"/>
+    <w:lsdException w:name="Book Title" w:uiPriority="33" w:qFormat="1"/>
+    <w:lsdException w:name="Bibliography" w:semiHidden="1" w:uiPriority="37" w:unhideWhenUsed="1"/>
+    <w:lsdException w:name="TOC Heading" w:semiHidden="1" w:uiPriority="39" w:unhideWhenUsed="1" w:qFormat="1"/>
+    <w:lsdException w:name="Plain Table 1" w:uiPriority="41"/>
+    <w:lsdException w:name="Plain Table 2" w:uiPriority="42"/>
+    <w:lsdException w:name="Plain Table 3" w:uiPriority="43"/>
+    <w:lsdException w:name="Plain Table 4" w:uiPriority="44"/>
+    <w:lsdException w:name="Plain Table 5" w:uiPriority="45"/>
+    <w:lsdException w:name="Grid Table Light" w:uiPriority="40"/>
+    <w:lsdException w:name="Grid Table 1 Light" w:uiPriority="46"/>
+    <w:lsdException w:name="Grid Table 2" w:uiPriority="47"/>
+    <w:lsdException w:name="Grid Table 3" w:uiPriority="48"/>
+    <w:lsdException w:name="Grid Table 4" w:uiPriority="49"/>
+    <w:lsdException w:name="Grid Table 5 Dark" w:uiPriority="50"/>
+    <w:lsdException w:name="Grid Table 6 Colorful" w:uiPriority="51"/>
+    <w:lsdException w:name="Grid Table 7 Colorful" w:uiPriority="52"/>
+    <w:lsdException w:name="Grid Table 1 Light Accent 1" w:uiPriority="46"/>
+    <w:lsdException w:name="Grid Table 2 Accent 1" w:uiPriority="47"/>
+    <w:lsdException w:name="Grid Table 3 Accent 1" w:uiPriority="48"/>
+    <w:lsdException w:name="Grid Table 4 Accent 1" w:uiPriority="49"/>
+    <w:lsdException w:name="Grid Table 5 Dark Accent 1" w:uiPriority="50"/>
+    <w:lsdException w:name="Grid Table 6 Colorful Accent 1" w:uiPriority="51"/>
+    <w:lsdException w:name="Grid Table 7 Colorful Accent 1" w:uiPriority="52"/>
+    <w:lsdException w:name="Grid Table 1 Light Accent 2" w:uiPriority="46"/>
+    <w:lsdException w:name="Grid Table 2 Accent 2" w:uiPriority="47"/>
+    <w:lsdException w:name="Grid Table 3 Accent 2" w:uiPriority="48"/>
+    <w:lsdException w:name="Grid Table 4 Accent 2" w:uiPriority="49"/>
+    <w:lsdException w:name="Grid Table 5 Dark Accent 2" w:uiPriority="50"/>
+    <w:lsdException w:name="Grid Table 6 Colorful Accent 2" w:uiPriority="51"/>
+    <w:lsdException w:name="Grid Table 7 Colorful Accent 2" w:uiPriority="52"/>
+    <w:lsdException w:name="Grid Table 1 Light Accent 3" w:uiPriority="46"/>
+    <w:lsdException w:name="Grid Table 2 Accent 3" w:uiPriority="47"/>
+    <w:lsdException w:name="Grid Table 3 Accent 3" w:uiPriority="48"/>
+    <w:lsdException w:name="Grid Table 4 Accent 3" w:uiPriority="49"/>
+    <w:lsdException w:name="Grid Table 5 Dark Accent 3" w:uiPriority="50"/>
+    <w:lsdException w:name="Grid Table 6 Colorful Accent 3" w:uiPriority="51"/>
+    <w:lsdException w:name="Grid Table 7 Colorful Accent 3" w:uiPriority="52"/>
+    <w:lsdException w:name="Grid Table 1 Light Accent 4" w:uiPriority="46"/>
+    <w:lsdException w:name="Grid Table 2 Accent 4" w:uiPriority="47"/>
+    <w:lsdException w:name="Grid Table 3 Accent 4" w:uiPriority="48"/>
+    <w:lsdException w:name="Grid Table 4 Accent 4" w:uiPriority="49"/>
+    <w:lsdException w:name="Grid Table 5 Dark Accent 4" w:uiPriority="50"/>
+    <w:lsdException w:name="Grid Table 6 Colorful Accent 4" w:uiPriority="51"/>
+    <w:lsdException w:name="Grid Table 7 Colorful Accent 4" w:uiPriority="52"/>
+    <w:lsdException w:name="Grid Table 1 Light Accent 5" w:uiPriority="46"/>
+    <w:lsdException w:name="Grid Table 2 Accent 5" w:uiPriority="47"/>
+    <w:lsdException w:name="Grid Table 3 Accent 5" w:uiPriority="48"/>
+    <w:lsdException w:name="Grid Table 4 Accent 5" w:uiPriority="49"/>
+    <w:lsdException w:name="Grid Table 5 Dark Accent 5" w:uiPriority="50"/>
+    <w:lsdException w:name="Grid Table 6 Colorful Accent 5" w:uiPriority="51"/>
+    <w:lsdException w:name="Grid Table 7 Colorful Accent 5" w:uiPriority="52"/>
+    <w:lsdException w:name="Grid Table 1 Light Accent 6" w:uiPriority="46"/>
+    <w:lsdException w:name="Grid Table 2 Accent 6" w:uiPriority="47"/>
+    <w:lsdException w:name="Grid Table 3 Accent 6" w:uiPriority="48"/>
+    <w:lsdException w:name="Grid Table 4 Accent 6" w:uiPriority="49"/>
+    <w:lsdException w:name="Grid Table 5 Dark Accent 6" w:uiPriority="50"/>
+    <w:lsdException w:name="Grid Table 6 Colorful Accent 6" w:uiPriority="51"/>
+    <w:lsdException w:name="Grid Table 7 Colorful Accent 6" w:uiPriority="52"/>
+    <w:lsdException w:name="List Table 1 Light" w:uiPriority="46"/>
+    <w:lsdException w:name="List Table 2" w:uiPriority="47"/>
+    <w:lsdException w:name="List Table 3" w:uiPriority="48"/>
+    <w:lsdException w:name="List Table 4" w:uiPriority="49"/>
+    <w:lsdException w:name="List Table 5 Dark" w:uiPriority="50"/>
+    <w:lsdException w:name="List Table 6 Colorful" w:uiPriority="51"/>
+    <w:lsdException w:name="List Table 7 Colorful" w:uiPriority="52"/>
+    <w:lsdException w:name="List Table 1 Light Accent 1" w:uiPriority="46"/>
+    <w:lsdException w:name="List Table 2 Accent 1" w:uiPriority="47"/>
+    <w:lsdException w:name="List Table 3 Accent 1" w:uiPriority="48"/>
+    <w:lsdException w:name="List Table 4 Accent 1" w:uiPriority="49"/>
+    <w:lsdException w:name="List Table 5 Dark Accent 1" w:uiPriority="50"/>
+    <w:lsdException w:name="List Table 6 Colorful Accent 1" w:uiPriority="51"/>
+    <w:lsdException w:name="List Table 7 Colorful Accent 1" w:uiPriority="52"/>
+    <w:lsdException w:name="List Table 1 Light Accent 2" w:uiPriority="46"/>
+    <w:lsdException w:name="List Table 2 Accent 2" w:uiPriority="47"/>
+    <w:lsdException w:name="List Table 3 Accent 2" w:uiPriority="48"/>
+    <w:lsdException w:name="List Table 4 Accent 2" w:uiPriority="49"/>
+    <w:lsdException w:name="List Table 5 Dark Accent 2" w:uiPriority="50"/>
+    <w:lsdException w:name="List Table 6 Colorful Accent 2" w:uiPriority="51"/>
+    <w:lsdException w:name="List Table 7 Colorful Accent 2" w:uiPriority="52"/>
+    <w:lsdException w:name="List Table 1 Light Accent 3" w:uiPriority="46"/>
+    <w:lsdException w:name="List Table 2 Accent 3" w:uiPriority="47"/>
+    <w:lsdException w:name="List Table 3 Accent 3" w:uiPriority="48"/>
+    <w:lsdException w:name="List Table 4 Accent 3" w:uiPriority="49"/>
+    <w:lsdException w:name="List Table 5 Dark Accent 3" w:uiPriority="50"/>
+    <w:lsdException w:name="List Table 6 Colorful Accent 3" w:uiPriority="51"/>
+    <w:lsdException w:name="List Table 7 Colorful Accent 3" w:uiPriority="52"/>
+    <w:lsdException w:name="List Table 1 Light Accent 4" w:uiPriority="46"/>
+    <w:lsdException w:name="List Table 2 Accent 4" w:uiPriority="47"/>
+    <w:lsdException w:name="List Table 3 Accent 4" w:uiPriority="48"/>
+    <w:lsdException w:name="List Table 4 Accent 4" w:uiPriority="49"/>
+    <w:lsdException w:name="List Table 5 Dark Accent 4" w:uiPriority="50"/>
+    <w:lsdException w:name="List Table 6 Colorful Accent 4" w:uiPriority="51"/>
+    <w:lsdException w:name="List Table 7 Colorful Accent 4" w:uiPriority="52"/>
+    <w:lsdException w:name="List Table 1 Light Accent 5" w:uiPriority="46"/>
+    <w:lsdException w:name="List Table 2 Accent 5" w:uiPriority="47"/>
+    <w:lsdException w:name="List Table 3 Accent 5" w:uiPriority="48"/>
+    <w:lsdException w:name="List Table 4 Accent 5" w:uiPriority="49"/>
+    <w:lsdException w:name="List Table 5 Dark Accent 5" w:uiPriority="50"/>
+    <w:lsdException w:name="List Table 6 Colorful Accent 5" w:uiPriority="51"/>
+    <w:lsdException w:name="List Table 7 Colorful Accent 5" w:uiPriority="52"/>
+    <w:lsdException w:name="List Table 1 Light Accent 6" w:uiPriority="46"/>
+    <w:lsdException w:name="List Table 2 Accent 6" w:uiPriority="47"/>
+    <w:lsdException w:name="List Table 3 Accent 6" w:uiPriority="48"/>
+    <w:lsdException w:name="List Table 4 Accent 6" w:uiPriority="49"/>
+    <w:lsdException w:name="List Table 5 Dark Accent 6" w:uiPriority="50"/>
+    <w:lsdException w:name="List Table 6 Colorful Accent 6" w:uiPriority="51"/>
+    <w:lsdException w:name="List Table 7 Colorful Accent 6" w:uiPriority="52"/>
   </w:latentStyles>
-  <w:style w:type="paragraph" w:default="1" w:styleId="Standaard">
+  <w:style w:type="paragraph" w:default="1" w:styleId="Normal">
     <w:name w:val="Normal"/>
     <w:qFormat/>
     <w:rsid w:val="00036BE5"/>
@@ -1057,11 +956,11 @@
       <w:szCs w:val="20"/>
     </w:rPr>
   </w:style>
-  <w:style w:type="paragraph" w:styleId="Kop1">
+  <w:style w:type="paragraph" w:styleId="Heading1">
     <w:name w:val="heading 1"/>
-    <w:basedOn w:val="Standaard"/>
-    <w:next w:val="Standaard"/>
-    <w:link w:val="Kop1Char"/>
+    <w:basedOn w:val="Normal"/>
+    <w:next w:val="Normal"/>
+    <w:link w:val="Heading1Char"/>
     <w:uiPriority w:val="9"/>
     <w:qFormat/>
     <w:rsid w:val="00036BE5"/>
@@ -1086,11 +985,11 @@
       <w:szCs w:val="22"/>
     </w:rPr>
   </w:style>
-  <w:style w:type="paragraph" w:styleId="Kop2">
+  <w:style w:type="paragraph" w:styleId="Heading2">
     <w:name w:val="heading 2"/>
-    <w:basedOn w:val="Standaard"/>
-    <w:next w:val="Standaard"/>
-    <w:link w:val="Kop2Char"/>
+    <w:basedOn w:val="Normal"/>
+    <w:next w:val="Normal"/>
+    <w:link w:val="Heading2Char"/>
     <w:uiPriority w:val="9"/>
     <w:unhideWhenUsed/>
     <w:qFormat/>
@@ -1113,11 +1012,11 @@
       <w:szCs w:val="22"/>
     </w:rPr>
   </w:style>
-  <w:style w:type="paragraph" w:styleId="Kop3">
+  <w:style w:type="paragraph" w:styleId="Heading3">
     <w:name w:val="heading 3"/>
-    <w:basedOn w:val="Standaard"/>
-    <w:next w:val="Standaard"/>
-    <w:link w:val="Kop3Char"/>
+    <w:basedOn w:val="Normal"/>
+    <w:next w:val="Normal"/>
+    <w:link w:val="Heading3Char"/>
     <w:uiPriority w:val="9"/>
     <w:semiHidden/>
     <w:unhideWhenUsed/>
@@ -1139,11 +1038,11 @@
       <w:szCs w:val="22"/>
     </w:rPr>
   </w:style>
-  <w:style w:type="paragraph" w:styleId="Kop4">
+  <w:style w:type="paragraph" w:styleId="Heading4">
     <w:name w:val="heading 4"/>
-    <w:basedOn w:val="Standaard"/>
-    <w:next w:val="Standaard"/>
-    <w:link w:val="Kop4Char"/>
+    <w:basedOn w:val="Normal"/>
+    <w:next w:val="Normal"/>
+    <w:link w:val="Heading4Char"/>
     <w:uiPriority w:val="9"/>
     <w:semiHidden/>
     <w:unhideWhenUsed/>
@@ -1165,11 +1064,11 @@
       <w:szCs w:val="22"/>
     </w:rPr>
   </w:style>
-  <w:style w:type="paragraph" w:styleId="Kop5">
+  <w:style w:type="paragraph" w:styleId="Heading5">
     <w:name w:val="heading 5"/>
-    <w:basedOn w:val="Standaard"/>
-    <w:next w:val="Standaard"/>
-    <w:link w:val="Kop5Char"/>
+    <w:basedOn w:val="Normal"/>
+    <w:next w:val="Normal"/>
+    <w:link w:val="Heading5Char"/>
     <w:uiPriority w:val="9"/>
     <w:semiHidden/>
     <w:unhideWhenUsed/>
@@ -1190,11 +1089,11 @@
       <w:szCs w:val="22"/>
     </w:rPr>
   </w:style>
-  <w:style w:type="paragraph" w:styleId="Kop6">
+  <w:style w:type="paragraph" w:styleId="Heading6">
     <w:name w:val="heading 6"/>
-    <w:basedOn w:val="Standaard"/>
-    <w:next w:val="Standaard"/>
-    <w:link w:val="Kop6Char"/>
+    <w:basedOn w:val="Normal"/>
+    <w:next w:val="Normal"/>
+    <w:link w:val="Heading6Char"/>
     <w:uiPriority w:val="9"/>
     <w:semiHidden/>
     <w:unhideWhenUsed/>
@@ -1215,11 +1114,11 @@
       <w:szCs w:val="22"/>
     </w:rPr>
   </w:style>
-  <w:style w:type="paragraph" w:styleId="Kop7">
+  <w:style w:type="paragraph" w:styleId="Heading7">
     <w:name w:val="heading 7"/>
-    <w:basedOn w:val="Standaard"/>
-    <w:next w:val="Standaard"/>
-    <w:link w:val="Kop7Char"/>
+    <w:basedOn w:val="Normal"/>
+    <w:next w:val="Normal"/>
+    <w:link w:val="Heading7Char"/>
     <w:uiPriority w:val="9"/>
     <w:semiHidden/>
     <w:unhideWhenUsed/>
@@ -1237,11 +1136,11 @@
       <w:szCs w:val="22"/>
     </w:rPr>
   </w:style>
-  <w:style w:type="paragraph" w:styleId="Kop8">
+  <w:style w:type="paragraph" w:styleId="Heading8">
     <w:name w:val="heading 8"/>
-    <w:basedOn w:val="Standaard"/>
-    <w:next w:val="Standaard"/>
-    <w:link w:val="Kop8Char"/>
+    <w:basedOn w:val="Normal"/>
+    <w:next w:val="Normal"/>
+    <w:link w:val="Heading8Char"/>
     <w:uiPriority w:val="9"/>
     <w:semiHidden/>
     <w:unhideWhenUsed/>
@@ -1258,11 +1157,11 @@
       <w:szCs w:val="18"/>
     </w:rPr>
   </w:style>
-  <w:style w:type="paragraph" w:styleId="Kop9">
+  <w:style w:type="paragraph" w:styleId="Heading9">
     <w:name w:val="heading 9"/>
-    <w:basedOn w:val="Standaard"/>
-    <w:next w:val="Standaard"/>
-    <w:link w:val="Kop9Char"/>
+    <w:basedOn w:val="Normal"/>
+    <w:next w:val="Normal"/>
+    <w:link w:val="Heading9Char"/>
     <w:uiPriority w:val="9"/>
     <w:semiHidden/>
     <w:unhideWhenUsed/>
@@ -1280,18 +1179,17 @@
       <w:szCs w:val="18"/>
     </w:rPr>
   </w:style>
-  <w:style w:type="character" w:default="1" w:styleId="Standaardalinea-lettertype">
+  <w:style w:type="character" w:default="1" w:styleId="DefaultParagraphFont">
     <w:name w:val="Default Paragraph Font"/>
     <w:uiPriority w:val="1"/>
     <w:semiHidden/>
     <w:unhideWhenUsed/>
   </w:style>
-  <w:style w:type="table" w:default="1" w:styleId="Standaardtabel">
+  <w:style w:type="table" w:default="1" w:styleId="TableNormal">
     <w:name w:val="Normal Table"/>
     <w:uiPriority w:val="99"/>
     <w:semiHidden/>
     <w:unhideWhenUsed/>
-    <w:qFormat/>
     <w:tblPr>
       <w:tblInd w:w="0" w:type="dxa"/>
       <w:tblCellMar>
@@ -1302,16 +1200,16 @@
       </w:tblCellMar>
     </w:tblPr>
   </w:style>
-  <w:style w:type="numbering" w:default="1" w:styleId="Geenlijst">
+  <w:style w:type="numbering" w:default="1" w:styleId="NoList">
     <w:name w:val="No List"/>
     <w:uiPriority w:val="99"/>
     <w:semiHidden/>
     <w:unhideWhenUsed/>
   </w:style>
-  <w:style w:type="character" w:customStyle="1" w:styleId="Kop1Char">
-    <w:name w:val="Kop 1 Char"/>
-    <w:basedOn w:val="Standaardalinea-lettertype"/>
-    <w:link w:val="Kop1"/>
+  <w:style w:type="character" w:customStyle="1" w:styleId="Heading1Char">
+    <w:name w:val="Heading 1 Char"/>
+    <w:basedOn w:val="DefaultParagraphFont"/>
+    <w:link w:val="Heading1"/>
     <w:uiPriority w:val="9"/>
     <w:rsid w:val="00036BE5"/>
     <w:rPr>
@@ -1323,10 +1221,10 @@
       <w:shd w:val="clear" w:color="auto" w:fill="4F81BD" w:themeFill="accent1"/>
     </w:rPr>
   </w:style>
-  <w:style w:type="character" w:customStyle="1" w:styleId="Kop2Char">
-    <w:name w:val="Kop 2 Char"/>
-    <w:basedOn w:val="Standaardalinea-lettertype"/>
-    <w:link w:val="Kop2"/>
+  <w:style w:type="character" w:customStyle="1" w:styleId="Heading2Char">
+    <w:name w:val="Heading 2 Char"/>
+    <w:basedOn w:val="DefaultParagraphFont"/>
+    <w:link w:val="Heading2"/>
     <w:uiPriority w:val="9"/>
     <w:rsid w:val="00036BE5"/>
     <w:rPr>
@@ -1335,10 +1233,10 @@
       <w:shd w:val="clear" w:color="auto" w:fill="DBE5F1" w:themeFill="accent1" w:themeFillTint="33"/>
     </w:rPr>
   </w:style>
-  <w:style w:type="character" w:customStyle="1" w:styleId="Kop3Char">
-    <w:name w:val="Kop 3 Char"/>
-    <w:basedOn w:val="Standaardalinea-lettertype"/>
-    <w:link w:val="Kop3"/>
+  <w:style w:type="character" w:customStyle="1" w:styleId="Heading3Char">
+    <w:name w:val="Heading 3 Char"/>
+    <w:basedOn w:val="DefaultParagraphFont"/>
+    <w:link w:val="Heading3"/>
     <w:uiPriority w:val="9"/>
     <w:semiHidden/>
     <w:rsid w:val="00036BE5"/>
@@ -1348,10 +1246,10 @@
       <w:spacing w:val="15"/>
     </w:rPr>
   </w:style>
-  <w:style w:type="character" w:customStyle="1" w:styleId="Kop4Char">
-    <w:name w:val="Kop 4 Char"/>
-    <w:basedOn w:val="Standaardalinea-lettertype"/>
-    <w:link w:val="Kop4"/>
+  <w:style w:type="character" w:customStyle="1" w:styleId="Heading4Char">
+    <w:name w:val="Heading 4 Char"/>
+    <w:basedOn w:val="DefaultParagraphFont"/>
+    <w:link w:val="Heading4"/>
     <w:uiPriority w:val="9"/>
     <w:semiHidden/>
     <w:rsid w:val="00036BE5"/>
@@ -1361,10 +1259,10 @@
       <w:spacing w:val="10"/>
     </w:rPr>
   </w:style>
-  <w:style w:type="character" w:customStyle="1" w:styleId="Kop5Char">
-    <w:name w:val="Kop 5 Char"/>
-    <w:basedOn w:val="Standaardalinea-lettertype"/>
-    <w:link w:val="Kop5"/>
+  <w:style w:type="character" w:customStyle="1" w:styleId="Heading5Char">
+    <w:name w:val="Heading 5 Char"/>
+    <w:basedOn w:val="DefaultParagraphFont"/>
+    <w:link w:val="Heading5"/>
     <w:uiPriority w:val="9"/>
     <w:semiHidden/>
     <w:rsid w:val="00036BE5"/>
@@ -1374,10 +1272,10 @@
       <w:spacing w:val="10"/>
     </w:rPr>
   </w:style>
-  <w:style w:type="character" w:customStyle="1" w:styleId="Kop6Char">
-    <w:name w:val="Kop 6 Char"/>
-    <w:basedOn w:val="Standaardalinea-lettertype"/>
-    <w:link w:val="Kop6"/>
+  <w:style w:type="character" w:customStyle="1" w:styleId="Heading6Char">
+    <w:name w:val="Heading 6 Char"/>
+    <w:basedOn w:val="DefaultParagraphFont"/>
+    <w:link w:val="Heading6"/>
     <w:uiPriority w:val="9"/>
     <w:semiHidden/>
     <w:rsid w:val="00036BE5"/>
@@ -1387,10 +1285,10 @@
       <w:spacing w:val="10"/>
     </w:rPr>
   </w:style>
-  <w:style w:type="character" w:customStyle="1" w:styleId="Kop7Char">
-    <w:name w:val="Kop 7 Char"/>
-    <w:basedOn w:val="Standaardalinea-lettertype"/>
-    <w:link w:val="Kop7"/>
+  <w:style w:type="character" w:customStyle="1" w:styleId="Heading7Char">
+    <w:name w:val="Heading 7 Char"/>
+    <w:basedOn w:val="DefaultParagraphFont"/>
+    <w:link w:val="Heading7"/>
     <w:uiPriority w:val="9"/>
     <w:semiHidden/>
     <w:rsid w:val="00036BE5"/>
@@ -1400,10 +1298,10 @@
       <w:spacing w:val="10"/>
     </w:rPr>
   </w:style>
-  <w:style w:type="character" w:customStyle="1" w:styleId="Kop8Char">
-    <w:name w:val="Kop 8 Char"/>
-    <w:basedOn w:val="Standaardalinea-lettertype"/>
-    <w:link w:val="Kop8"/>
+  <w:style w:type="character" w:customStyle="1" w:styleId="Heading8Char">
+    <w:name w:val="Heading 8 Char"/>
+    <w:basedOn w:val="DefaultParagraphFont"/>
+    <w:link w:val="Heading8"/>
     <w:uiPriority w:val="9"/>
     <w:semiHidden/>
     <w:rsid w:val="00036BE5"/>
@@ -1414,10 +1312,10 @@
       <w:szCs w:val="18"/>
     </w:rPr>
   </w:style>
-  <w:style w:type="character" w:customStyle="1" w:styleId="Kop9Char">
-    <w:name w:val="Kop 9 Char"/>
-    <w:basedOn w:val="Standaardalinea-lettertype"/>
-    <w:link w:val="Kop9"/>
+  <w:style w:type="character" w:customStyle="1" w:styleId="Heading9Char">
+    <w:name w:val="Heading 9 Char"/>
+    <w:basedOn w:val="DefaultParagraphFont"/>
+    <w:link w:val="Heading9"/>
     <w:uiPriority w:val="9"/>
     <w:semiHidden/>
     <w:rsid w:val="00036BE5"/>
@@ -1429,11 +1327,11 @@
       <w:szCs w:val="18"/>
     </w:rPr>
   </w:style>
-  <w:style w:type="paragraph" w:styleId="Titel">
+  <w:style w:type="paragraph" w:styleId="Title">
     <w:name w:val="Title"/>
-    <w:basedOn w:val="Standaard"/>
-    <w:next w:val="Standaard"/>
-    <w:link w:val="TitelChar"/>
+    <w:basedOn w:val="Normal"/>
+    <w:next w:val="Normal"/>
+    <w:link w:val="TitleChar"/>
     <w:uiPriority w:val="10"/>
     <w:qFormat/>
     <w:rsid w:val="00036BE5"/>
@@ -1449,10 +1347,10 @@
       <w:szCs w:val="52"/>
     </w:rPr>
   </w:style>
-  <w:style w:type="character" w:customStyle="1" w:styleId="TitelChar">
-    <w:name w:val="Titel Char"/>
-    <w:basedOn w:val="Standaardalinea-lettertype"/>
-    <w:link w:val="Titel"/>
+  <w:style w:type="character" w:customStyle="1" w:styleId="TitleChar">
+    <w:name w:val="Title Char"/>
+    <w:basedOn w:val="DefaultParagraphFont"/>
+    <w:link w:val="Title"/>
     <w:uiPriority w:val="10"/>
     <w:rsid w:val="00036BE5"/>
     <w:rPr>
@@ -1464,11 +1362,11 @@
       <w:szCs w:val="52"/>
     </w:rPr>
   </w:style>
-  <w:style w:type="paragraph" w:styleId="Subtitel">
+  <w:style w:type="paragraph" w:styleId="Subtitle">
     <w:name w:val="Subtitle"/>
-    <w:basedOn w:val="Standaard"/>
-    <w:next w:val="Standaard"/>
-    <w:link w:val="SubtitelChar"/>
+    <w:basedOn w:val="Normal"/>
+    <w:next w:val="Normal"/>
+    <w:link w:val="SubtitleChar"/>
     <w:uiPriority w:val="11"/>
     <w:qFormat/>
     <w:rsid w:val="00036BE5"/>
@@ -1483,10 +1381,10 @@
       <w:szCs w:val="24"/>
     </w:rPr>
   </w:style>
-  <w:style w:type="character" w:customStyle="1" w:styleId="SubtitelChar">
-    <w:name w:val="Subtitel Char"/>
-    <w:basedOn w:val="Standaardalinea-lettertype"/>
-    <w:link w:val="Subtitel"/>
+  <w:style w:type="character" w:customStyle="1" w:styleId="SubtitleChar">
+    <w:name w:val="Subtitle Char"/>
+    <w:basedOn w:val="DefaultParagraphFont"/>
+    <w:link w:val="Subtitle"/>
     <w:uiPriority w:val="11"/>
     <w:rsid w:val="00036BE5"/>
     <w:rPr>
@@ -1497,7 +1395,7 @@
       <w:szCs w:val="24"/>
     </w:rPr>
   </w:style>
-  <w:style w:type="character" w:styleId="Zwaar">
+  <w:style w:type="character" w:styleId="Strong">
     <w:name w:val="Strong"/>
     <w:uiPriority w:val="22"/>
     <w:qFormat/>
@@ -1507,7 +1405,7 @@
       <w:bCs/>
     </w:rPr>
   </w:style>
-  <w:style w:type="character" w:styleId="Nadruk">
+  <w:style w:type="character" w:styleId="Emphasis">
     <w:name w:val="Emphasis"/>
     <w:uiPriority w:val="20"/>
     <w:qFormat/>
@@ -1518,10 +1416,10 @@
       <w:spacing w:val="5"/>
     </w:rPr>
   </w:style>
-  <w:style w:type="paragraph" w:styleId="Geenafstand">
+  <w:style w:type="paragraph" w:styleId="NoSpacing">
     <w:name w:val="No Spacing"/>
-    <w:basedOn w:val="Standaard"/>
-    <w:link w:val="GeenafstandChar"/>
+    <w:basedOn w:val="Normal"/>
+    <w:link w:val="NoSpacingChar"/>
     <w:uiPriority w:val="1"/>
     <w:qFormat/>
     <w:rsid w:val="00036BE5"/>
@@ -1529,9 +1427,9 @@
       <w:spacing w:before="0" w:after="0" w:line="240" w:lineRule="auto"/>
     </w:pPr>
   </w:style>
-  <w:style w:type="paragraph" w:styleId="Lijstalinea">
+  <w:style w:type="paragraph" w:styleId="ListParagraph">
     <w:name w:val="List Paragraph"/>
-    <w:basedOn w:val="Standaard"/>
+    <w:basedOn w:val="Normal"/>
     <w:uiPriority w:val="34"/>
     <w:qFormat/>
     <w:rsid w:val="00036BE5"/>
@@ -1540,11 +1438,11 @@
       <w:contextualSpacing/>
     </w:pPr>
   </w:style>
-  <w:style w:type="paragraph" w:styleId="Citaat">
+  <w:style w:type="paragraph" w:styleId="Quote">
     <w:name w:val="Quote"/>
-    <w:basedOn w:val="Standaard"/>
-    <w:next w:val="Standaard"/>
-    <w:link w:val="CitaatChar"/>
+    <w:basedOn w:val="Normal"/>
+    <w:next w:val="Normal"/>
+    <w:link w:val="QuoteChar"/>
     <w:uiPriority w:val="29"/>
     <w:qFormat/>
     <w:rsid w:val="00036BE5"/>
@@ -1553,10 +1451,10 @@
       <w:iCs/>
     </w:rPr>
   </w:style>
-  <w:style w:type="character" w:customStyle="1" w:styleId="CitaatChar">
-    <w:name w:val="Citaat Char"/>
-    <w:basedOn w:val="Standaardalinea-lettertype"/>
-    <w:link w:val="Citaat"/>
+  <w:style w:type="character" w:customStyle="1" w:styleId="QuoteChar">
+    <w:name w:val="Quote Char"/>
+    <w:basedOn w:val="DefaultParagraphFont"/>
+    <w:link w:val="Quote"/>
     <w:uiPriority w:val="29"/>
     <w:rsid w:val="00036BE5"/>
     <w:rPr>
@@ -1566,11 +1464,11 @@
       <w:szCs w:val="20"/>
     </w:rPr>
   </w:style>
-  <w:style w:type="paragraph" w:styleId="Duidelijkcitaat">
+  <w:style w:type="paragraph" w:styleId="IntenseQuote">
     <w:name w:val="Intense Quote"/>
-    <w:basedOn w:val="Standaard"/>
-    <w:next w:val="Standaard"/>
-    <w:link w:val="DuidelijkcitaatChar"/>
+    <w:basedOn w:val="Normal"/>
+    <w:next w:val="Normal"/>
+    <w:link w:val="IntenseQuoteChar"/>
     <w:uiPriority w:val="30"/>
     <w:qFormat/>
     <w:rsid w:val="00036BE5"/>
@@ -1589,10 +1487,10 @@
       <w:color w:val="4F81BD" w:themeColor="accent1"/>
     </w:rPr>
   </w:style>
-  <w:style w:type="character" w:customStyle="1" w:styleId="DuidelijkcitaatChar">
-    <w:name w:val="Duidelijk citaat Char"/>
-    <w:basedOn w:val="Standaardalinea-lettertype"/>
-    <w:link w:val="Duidelijkcitaat"/>
+  <w:style w:type="character" w:customStyle="1" w:styleId="IntenseQuoteChar">
+    <w:name w:val="Intense Quote Char"/>
+    <w:basedOn w:val="DefaultParagraphFont"/>
+    <w:link w:val="IntenseQuote"/>
     <w:uiPriority w:val="30"/>
     <w:rsid w:val="00036BE5"/>
     <w:rPr>
@@ -1603,7 +1501,7 @@
       <w:szCs w:val="20"/>
     </w:rPr>
   </w:style>
-  <w:style w:type="character" w:styleId="Subtielebenadrukking">
+  <w:style w:type="character" w:styleId="SubtleEmphasis">
     <w:name w:val="Subtle Emphasis"/>
     <w:uiPriority w:val="19"/>
     <w:qFormat/>
@@ -1614,7 +1512,7 @@
       <w:color w:val="243F60" w:themeColor="accent1" w:themeShade="7F"/>
     </w:rPr>
   </w:style>
-  <w:style w:type="character" w:styleId="Intensievebenadrukking">
+  <w:style w:type="character" w:styleId="IntenseEmphasis">
     <w:name w:val="Intense Emphasis"/>
     <w:uiPriority w:val="21"/>
     <w:qFormat/>
@@ -1627,7 +1525,7 @@
       <w:spacing w:val="10"/>
     </w:rPr>
   </w:style>
-  <w:style w:type="character" w:styleId="Subtieleverwijzing">
+  <w:style w:type="character" w:styleId="SubtleReference">
     <w:name w:val="Subtle Reference"/>
     <w:uiPriority w:val="31"/>
     <w:qFormat/>
@@ -1638,7 +1536,7 @@
       <w:color w:val="4F81BD" w:themeColor="accent1"/>
     </w:rPr>
   </w:style>
-  <w:style w:type="character" w:styleId="Intensieveverwijzing">
+  <w:style w:type="character" w:styleId="IntenseReference">
     <w:name w:val="Intense Reference"/>
     <w:uiPriority w:val="32"/>
     <w:qFormat/>
@@ -1652,7 +1550,7 @@
       <w:color w:val="4F81BD" w:themeColor="accent1"/>
     </w:rPr>
   </w:style>
-  <w:style w:type="character" w:styleId="Titelvanboek">
+  <w:style w:type="character" w:styleId="BookTitle">
     <w:name w:val="Book Title"/>
     <w:uiPriority w:val="33"/>
     <w:qFormat/>
@@ -1665,10 +1563,10 @@
       <w:spacing w:val="9"/>
     </w:rPr>
   </w:style>
-  <w:style w:type="paragraph" w:styleId="Kopvaninhoudsopgave">
+  <w:style w:type="paragraph" w:styleId="TOCHeading">
     <w:name w:val="TOC Heading"/>
-    <w:basedOn w:val="Kop1"/>
-    <w:next w:val="Standaard"/>
+    <w:basedOn w:val="Heading1"/>
+    <w:next w:val="Normal"/>
     <w:uiPriority w:val="39"/>
     <w:semiHidden/>
     <w:unhideWhenUsed/>
@@ -1681,10 +1579,10 @@
       <w:lang w:bidi="en-US"/>
     </w:rPr>
   </w:style>
-  <w:style w:type="paragraph" w:styleId="Bijschrift">
+  <w:style w:type="paragraph" w:styleId="Caption">
     <w:name w:val="caption"/>
-    <w:basedOn w:val="Standaard"/>
-    <w:next w:val="Standaard"/>
+    <w:basedOn w:val="Normal"/>
+    <w:next w:val="Normal"/>
     <w:uiPriority w:val="35"/>
     <w:semiHidden/>
     <w:unhideWhenUsed/>
@@ -1698,10 +1596,10 @@
       <w:szCs w:val="16"/>
     </w:rPr>
   </w:style>
-  <w:style w:type="character" w:customStyle="1" w:styleId="GeenafstandChar">
-    <w:name w:val="Geen afstand Char"/>
-    <w:basedOn w:val="Standaardalinea-lettertype"/>
-    <w:link w:val="Geenafstand"/>
+  <w:style w:type="character" w:customStyle="1" w:styleId="NoSpacingChar">
+    <w:name w:val="No Spacing Char"/>
+    <w:basedOn w:val="DefaultParagraphFont"/>
+    <w:link w:val="NoSpacing"/>
     <w:uiPriority w:val="1"/>
     <w:rsid w:val="00036BE5"/>
     <w:rPr>

</xml_diff>